<commit_message>
Base do DAS feito
</commit_message>
<xml_diff>
--- a/documentos/Documento de Arquitetura de Software.docx
+++ b/documentos/Documento de Arquitetura de Software.docx
@@ -683,7 +683,7 @@
           <w:tab w:val="left" w:pos="432"/>
         </w:tabs>
         <w:rPr>
-          <w:rFonts w:asciiTheme="minorHAnsi" w:eastAsiaTheme="minorEastAsia" w:hAnsiTheme="minorHAnsi" w:cstheme="minorBidi"/>
+          <w:rFonts w:ascii="Calibri" w:hAnsi="Calibri"/>
           <w:noProof/>
           <w:snapToGrid/>
           <w:sz w:val="22"/>
@@ -718,7 +718,7 @@
       </w:r>
       <w:r>
         <w:rPr>
-          <w:rFonts w:asciiTheme="minorHAnsi" w:eastAsiaTheme="minorEastAsia" w:hAnsiTheme="minorHAnsi" w:cstheme="minorBidi"/>
+          <w:rFonts w:ascii="Calibri" w:hAnsi="Calibri"/>
           <w:noProof/>
           <w:snapToGrid/>
           <w:sz w:val="22"/>
@@ -750,7 +750,7 @@
         <w:rPr>
           <w:noProof/>
         </w:rPr>
-        <w:instrText xml:space="preserve"> PAGEREF _Toc103770440 \h </w:instrText>
+        <w:instrText xml:space="preserve"> PAGEREF _Toc103794706 \h </w:instrText>
       </w:r>
       <w:r>
         <w:rPr>
@@ -783,7 +783,7 @@
           <w:tab w:val="left" w:pos="1000"/>
         </w:tabs>
         <w:rPr>
-          <w:rFonts w:asciiTheme="minorHAnsi" w:eastAsiaTheme="minorEastAsia" w:hAnsiTheme="minorHAnsi" w:cstheme="minorBidi"/>
+          <w:rFonts w:ascii="Calibri" w:hAnsi="Calibri"/>
           <w:noProof/>
           <w:snapToGrid/>
           <w:sz w:val="22"/>
@@ -800,7 +800,7 @@
       </w:r>
       <w:r>
         <w:rPr>
-          <w:rFonts w:asciiTheme="minorHAnsi" w:eastAsiaTheme="minorEastAsia" w:hAnsiTheme="minorHAnsi" w:cstheme="minorBidi"/>
+          <w:rFonts w:ascii="Calibri" w:hAnsi="Calibri"/>
           <w:noProof/>
           <w:snapToGrid/>
           <w:sz w:val="22"/>
@@ -832,7 +832,7 @@
         <w:rPr>
           <w:noProof/>
         </w:rPr>
-        <w:instrText xml:space="preserve"> PAGEREF _Toc103770441 \h </w:instrText>
+        <w:instrText xml:space="preserve"> PAGEREF _Toc103794707 \h </w:instrText>
       </w:r>
       <w:r>
         <w:rPr>
@@ -865,7 +865,7 @@
           <w:tab w:val="left" w:pos="1000"/>
         </w:tabs>
         <w:rPr>
-          <w:rFonts w:asciiTheme="minorHAnsi" w:eastAsiaTheme="minorEastAsia" w:hAnsiTheme="minorHAnsi" w:cstheme="minorBidi"/>
+          <w:rFonts w:ascii="Calibri" w:hAnsi="Calibri"/>
           <w:noProof/>
           <w:snapToGrid/>
           <w:sz w:val="22"/>
@@ -882,7 +882,7 @@
       </w:r>
       <w:r>
         <w:rPr>
-          <w:rFonts w:asciiTheme="minorHAnsi" w:eastAsiaTheme="minorEastAsia" w:hAnsiTheme="minorHAnsi" w:cstheme="minorBidi"/>
+          <w:rFonts w:ascii="Calibri" w:hAnsi="Calibri"/>
           <w:noProof/>
           <w:snapToGrid/>
           <w:sz w:val="22"/>
@@ -914,7 +914,7 @@
         <w:rPr>
           <w:noProof/>
         </w:rPr>
-        <w:instrText xml:space="preserve"> PAGEREF _Toc103770442 \h </w:instrText>
+        <w:instrText xml:space="preserve"> PAGEREF _Toc103794708 \h </w:instrText>
       </w:r>
       <w:r>
         <w:rPr>
@@ -947,7 +947,7 @@
           <w:tab w:val="left" w:pos="1000"/>
         </w:tabs>
         <w:rPr>
-          <w:rFonts w:asciiTheme="minorHAnsi" w:eastAsiaTheme="minorEastAsia" w:hAnsiTheme="minorHAnsi" w:cstheme="minorBidi"/>
+          <w:rFonts w:ascii="Calibri" w:hAnsi="Calibri"/>
           <w:noProof/>
           <w:snapToGrid/>
           <w:sz w:val="22"/>
@@ -964,7 +964,7 @@
       </w:r>
       <w:r>
         <w:rPr>
-          <w:rFonts w:asciiTheme="minorHAnsi" w:eastAsiaTheme="minorEastAsia" w:hAnsiTheme="minorHAnsi" w:cstheme="minorBidi"/>
+          <w:rFonts w:ascii="Calibri" w:hAnsi="Calibri"/>
           <w:noProof/>
           <w:snapToGrid/>
           <w:sz w:val="22"/>
@@ -996,7 +996,7 @@
         <w:rPr>
           <w:noProof/>
         </w:rPr>
-        <w:instrText xml:space="preserve"> PAGEREF _Toc103770443 \h </w:instrText>
+        <w:instrText xml:space="preserve"> PAGEREF _Toc103794709 \h </w:instrText>
       </w:r>
       <w:r>
         <w:rPr>
@@ -1029,7 +1029,7 @@
           <w:tab w:val="left" w:pos="1000"/>
         </w:tabs>
         <w:rPr>
-          <w:rFonts w:asciiTheme="minorHAnsi" w:eastAsiaTheme="minorEastAsia" w:hAnsiTheme="minorHAnsi" w:cstheme="minorBidi"/>
+          <w:rFonts w:ascii="Calibri" w:hAnsi="Calibri"/>
           <w:noProof/>
           <w:snapToGrid/>
           <w:sz w:val="22"/>
@@ -1046,7 +1046,7 @@
       </w:r>
       <w:r>
         <w:rPr>
-          <w:rFonts w:asciiTheme="minorHAnsi" w:eastAsiaTheme="minorEastAsia" w:hAnsiTheme="minorHAnsi" w:cstheme="minorBidi"/>
+          <w:rFonts w:ascii="Calibri" w:hAnsi="Calibri"/>
           <w:noProof/>
           <w:snapToGrid/>
           <w:sz w:val="22"/>
@@ -1060,7 +1060,7 @@
           <w:noProof/>
           <w:lang w:val="pt-BR"/>
         </w:rPr>
-        <w:t>Referências</w:t>
+        <w:t>Visão Geral</w:t>
       </w:r>
       <w:r>
         <w:rPr>
@@ -1078,7 +1078,7 @@
         <w:rPr>
           <w:noProof/>
         </w:rPr>
-        <w:instrText xml:space="preserve"> PAGEREF _Toc103770444 \h </w:instrText>
+        <w:instrText xml:space="preserve"> PAGEREF _Toc103794710 \h </w:instrText>
       </w:r>
       <w:r>
         <w:rPr>
@@ -1096,6 +1096,580 @@
           <w:noProof/>
         </w:rPr>
         <w:t>4</w:t>
+      </w:r>
+      <w:r>
+        <w:rPr>
+          <w:noProof/>
+        </w:rPr>
+        <w:fldChar w:fldCharType="end"/>
+      </w:r>
+    </w:p>
+    <w:p>
+      <w:pPr>
+        <w:pStyle w:val="Sumrio1"/>
+        <w:tabs>
+          <w:tab w:val="left" w:pos="432"/>
+        </w:tabs>
+        <w:rPr>
+          <w:rFonts w:ascii="Calibri" w:hAnsi="Calibri"/>
+          <w:noProof/>
+          <w:snapToGrid/>
+          <w:sz w:val="22"/>
+          <w:szCs w:val="22"/>
+          <w:lang w:val="pt-BR" w:eastAsia="pt-BR"/>
+        </w:rPr>
+      </w:pPr>
+      <w:r>
+        <w:rPr>
+          <w:noProof/>
+          <w:lang w:val="pt-BR"/>
+        </w:rPr>
+        <w:t>2.</w:t>
+      </w:r>
+      <w:r>
+        <w:rPr>
+          <w:rFonts w:ascii="Calibri" w:hAnsi="Calibri"/>
+          <w:noProof/>
+          <w:snapToGrid/>
+          <w:sz w:val="22"/>
+          <w:szCs w:val="22"/>
+          <w:lang w:val="pt-BR" w:eastAsia="pt-BR"/>
+        </w:rPr>
+        <w:tab/>
+      </w:r>
+      <w:r>
+        <w:rPr>
+          <w:noProof/>
+          <w:lang w:val="pt-BR"/>
+        </w:rPr>
+        <w:t>Metas e Restrições da Arquitetura</w:t>
+      </w:r>
+      <w:r>
+        <w:rPr>
+          <w:noProof/>
+        </w:rPr>
+        <w:tab/>
+      </w:r>
+      <w:r>
+        <w:rPr>
+          <w:noProof/>
+        </w:rPr>
+        <w:fldChar w:fldCharType="begin"/>
+      </w:r>
+      <w:r>
+        <w:rPr>
+          <w:noProof/>
+        </w:rPr>
+        <w:instrText xml:space="preserve"> PAGEREF _Toc103794711 \h </w:instrText>
+      </w:r>
+      <w:r>
+        <w:rPr>
+          <w:noProof/>
+        </w:rPr>
+      </w:r>
+      <w:r>
+        <w:rPr>
+          <w:noProof/>
+        </w:rPr>
+        <w:fldChar w:fldCharType="separate"/>
+      </w:r>
+      <w:r>
+        <w:rPr>
+          <w:noProof/>
+        </w:rPr>
+        <w:t>4</w:t>
+      </w:r>
+      <w:r>
+        <w:rPr>
+          <w:noProof/>
+        </w:rPr>
+        <w:fldChar w:fldCharType="end"/>
+      </w:r>
+    </w:p>
+    <w:p>
+      <w:pPr>
+        <w:pStyle w:val="Sumrio1"/>
+        <w:tabs>
+          <w:tab w:val="left" w:pos="432"/>
+        </w:tabs>
+        <w:rPr>
+          <w:rFonts w:ascii="Calibri" w:hAnsi="Calibri"/>
+          <w:noProof/>
+          <w:snapToGrid/>
+          <w:sz w:val="22"/>
+          <w:szCs w:val="22"/>
+          <w:lang w:val="pt-BR" w:eastAsia="pt-BR"/>
+        </w:rPr>
+      </w:pPr>
+      <w:r>
+        <w:rPr>
+          <w:noProof/>
+          <w:lang w:val="pt-BR"/>
+        </w:rPr>
+        <w:t>3.</w:t>
+      </w:r>
+      <w:r>
+        <w:rPr>
+          <w:rFonts w:ascii="Calibri" w:hAnsi="Calibri"/>
+          <w:noProof/>
+          <w:snapToGrid/>
+          <w:sz w:val="22"/>
+          <w:szCs w:val="22"/>
+          <w:lang w:val="pt-BR" w:eastAsia="pt-BR"/>
+        </w:rPr>
+        <w:tab/>
+      </w:r>
+      <w:r>
+        <w:rPr>
+          <w:noProof/>
+          <w:lang w:val="pt-BR"/>
+        </w:rPr>
+        <w:t>Suposições e Dependências</w:t>
+      </w:r>
+      <w:r>
+        <w:rPr>
+          <w:noProof/>
+        </w:rPr>
+        <w:tab/>
+      </w:r>
+      <w:r>
+        <w:rPr>
+          <w:noProof/>
+        </w:rPr>
+        <w:fldChar w:fldCharType="begin"/>
+      </w:r>
+      <w:r>
+        <w:rPr>
+          <w:noProof/>
+        </w:rPr>
+        <w:instrText xml:space="preserve"> PAGEREF _Toc103794712 \h </w:instrText>
+      </w:r>
+      <w:r>
+        <w:rPr>
+          <w:noProof/>
+        </w:rPr>
+      </w:r>
+      <w:r>
+        <w:rPr>
+          <w:noProof/>
+        </w:rPr>
+        <w:fldChar w:fldCharType="separate"/>
+      </w:r>
+      <w:r>
+        <w:rPr>
+          <w:noProof/>
+        </w:rPr>
+        <w:t>4</w:t>
+      </w:r>
+      <w:r>
+        <w:rPr>
+          <w:noProof/>
+        </w:rPr>
+        <w:fldChar w:fldCharType="end"/>
+      </w:r>
+    </w:p>
+    <w:p>
+      <w:pPr>
+        <w:pStyle w:val="Sumrio1"/>
+        <w:tabs>
+          <w:tab w:val="left" w:pos="432"/>
+        </w:tabs>
+        <w:rPr>
+          <w:rFonts w:ascii="Calibri" w:hAnsi="Calibri"/>
+          <w:noProof/>
+          <w:snapToGrid/>
+          <w:sz w:val="22"/>
+          <w:szCs w:val="22"/>
+          <w:lang w:val="pt-BR" w:eastAsia="pt-BR"/>
+        </w:rPr>
+      </w:pPr>
+      <w:r>
+        <w:rPr>
+          <w:noProof/>
+          <w:lang w:val="pt-BR"/>
+        </w:rPr>
+        <w:t>4.</w:t>
+      </w:r>
+      <w:r>
+        <w:rPr>
+          <w:rFonts w:ascii="Calibri" w:hAnsi="Calibri"/>
+          <w:noProof/>
+          <w:snapToGrid/>
+          <w:sz w:val="22"/>
+          <w:szCs w:val="22"/>
+          <w:lang w:val="pt-BR" w:eastAsia="pt-BR"/>
+        </w:rPr>
+        <w:tab/>
+      </w:r>
+      <w:r>
+        <w:rPr>
+          <w:noProof/>
+          <w:lang w:val="pt-BR"/>
+        </w:rPr>
+        <w:t>Requisitos Arquiteturalmente Significantes</w:t>
+      </w:r>
+      <w:r>
+        <w:rPr>
+          <w:noProof/>
+        </w:rPr>
+        <w:tab/>
+      </w:r>
+      <w:r>
+        <w:rPr>
+          <w:noProof/>
+        </w:rPr>
+        <w:fldChar w:fldCharType="begin"/>
+      </w:r>
+      <w:r>
+        <w:rPr>
+          <w:noProof/>
+        </w:rPr>
+        <w:instrText xml:space="preserve"> PAGEREF _Toc103794713 \h </w:instrText>
+      </w:r>
+      <w:r>
+        <w:rPr>
+          <w:noProof/>
+        </w:rPr>
+      </w:r>
+      <w:r>
+        <w:rPr>
+          <w:noProof/>
+        </w:rPr>
+        <w:fldChar w:fldCharType="separate"/>
+      </w:r>
+      <w:r>
+        <w:rPr>
+          <w:noProof/>
+        </w:rPr>
+        <w:t>5</w:t>
+      </w:r>
+      <w:r>
+        <w:rPr>
+          <w:noProof/>
+        </w:rPr>
+        <w:fldChar w:fldCharType="end"/>
+      </w:r>
+    </w:p>
+    <w:p>
+      <w:pPr>
+        <w:pStyle w:val="Sumrio1"/>
+        <w:tabs>
+          <w:tab w:val="left" w:pos="432"/>
+        </w:tabs>
+        <w:rPr>
+          <w:rFonts w:ascii="Calibri" w:hAnsi="Calibri"/>
+          <w:noProof/>
+          <w:snapToGrid/>
+          <w:sz w:val="22"/>
+          <w:szCs w:val="22"/>
+          <w:lang w:val="pt-BR" w:eastAsia="pt-BR"/>
+        </w:rPr>
+      </w:pPr>
+      <w:r>
+        <w:rPr>
+          <w:noProof/>
+          <w:lang w:val="pt-BR"/>
+        </w:rPr>
+        <w:t>5.</w:t>
+      </w:r>
+      <w:r>
+        <w:rPr>
+          <w:rFonts w:ascii="Calibri" w:hAnsi="Calibri"/>
+          <w:noProof/>
+          <w:snapToGrid/>
+          <w:sz w:val="22"/>
+          <w:szCs w:val="22"/>
+          <w:lang w:val="pt-BR" w:eastAsia="pt-BR"/>
+        </w:rPr>
+        <w:tab/>
+      </w:r>
+      <w:r>
+        <w:rPr>
+          <w:noProof/>
+          <w:lang w:val="pt-BR"/>
+        </w:rPr>
+        <w:t>Decisões, Restrições e justificativas</w:t>
+      </w:r>
+      <w:r>
+        <w:rPr>
+          <w:noProof/>
+        </w:rPr>
+        <w:tab/>
+      </w:r>
+      <w:r>
+        <w:rPr>
+          <w:noProof/>
+        </w:rPr>
+        <w:fldChar w:fldCharType="begin"/>
+      </w:r>
+      <w:r>
+        <w:rPr>
+          <w:noProof/>
+        </w:rPr>
+        <w:instrText xml:space="preserve"> PAGEREF _Toc103794714 \h </w:instrText>
+      </w:r>
+      <w:r>
+        <w:rPr>
+          <w:noProof/>
+        </w:rPr>
+      </w:r>
+      <w:r>
+        <w:rPr>
+          <w:noProof/>
+        </w:rPr>
+        <w:fldChar w:fldCharType="separate"/>
+      </w:r>
+      <w:r>
+        <w:rPr>
+          <w:noProof/>
+        </w:rPr>
+        <w:t>5</w:t>
+      </w:r>
+      <w:r>
+        <w:rPr>
+          <w:noProof/>
+        </w:rPr>
+        <w:fldChar w:fldCharType="end"/>
+      </w:r>
+    </w:p>
+    <w:p>
+      <w:pPr>
+        <w:pStyle w:val="Sumrio1"/>
+        <w:tabs>
+          <w:tab w:val="left" w:pos="432"/>
+        </w:tabs>
+        <w:rPr>
+          <w:rFonts w:ascii="Calibri" w:hAnsi="Calibri"/>
+          <w:noProof/>
+          <w:snapToGrid/>
+          <w:sz w:val="22"/>
+          <w:szCs w:val="22"/>
+          <w:lang w:val="pt-BR" w:eastAsia="pt-BR"/>
+        </w:rPr>
+      </w:pPr>
+      <w:r>
+        <w:rPr>
+          <w:noProof/>
+          <w:lang w:val="pt-BR"/>
+        </w:rPr>
+        <w:t>6.</w:t>
+      </w:r>
+      <w:r>
+        <w:rPr>
+          <w:rFonts w:ascii="Calibri" w:hAnsi="Calibri"/>
+          <w:noProof/>
+          <w:snapToGrid/>
+          <w:sz w:val="22"/>
+          <w:szCs w:val="22"/>
+          <w:lang w:val="pt-BR" w:eastAsia="pt-BR"/>
+        </w:rPr>
+        <w:tab/>
+      </w:r>
+      <w:r>
+        <w:rPr>
+          <w:noProof/>
+          <w:lang w:val="pt-BR"/>
+        </w:rPr>
+        <w:t>Mecanismos Arquiteturais</w:t>
+      </w:r>
+      <w:r>
+        <w:rPr>
+          <w:noProof/>
+        </w:rPr>
+        <w:tab/>
+      </w:r>
+      <w:r>
+        <w:rPr>
+          <w:noProof/>
+        </w:rPr>
+        <w:fldChar w:fldCharType="begin"/>
+      </w:r>
+      <w:r>
+        <w:rPr>
+          <w:noProof/>
+        </w:rPr>
+        <w:instrText xml:space="preserve"> PAGEREF _Toc103794715 \h </w:instrText>
+      </w:r>
+      <w:r>
+        <w:rPr>
+          <w:noProof/>
+        </w:rPr>
+      </w:r>
+      <w:r>
+        <w:rPr>
+          <w:noProof/>
+        </w:rPr>
+        <w:fldChar w:fldCharType="separate"/>
+      </w:r>
+      <w:r>
+        <w:rPr>
+          <w:noProof/>
+        </w:rPr>
+        <w:t>5</w:t>
+      </w:r>
+      <w:r>
+        <w:rPr>
+          <w:noProof/>
+        </w:rPr>
+        <w:fldChar w:fldCharType="end"/>
+      </w:r>
+    </w:p>
+    <w:p>
+      <w:pPr>
+        <w:pStyle w:val="Sumrio1"/>
+        <w:tabs>
+          <w:tab w:val="left" w:pos="432"/>
+        </w:tabs>
+        <w:rPr>
+          <w:rFonts w:ascii="Calibri" w:hAnsi="Calibri"/>
+          <w:noProof/>
+          <w:snapToGrid/>
+          <w:sz w:val="22"/>
+          <w:szCs w:val="22"/>
+          <w:lang w:val="pt-BR" w:eastAsia="pt-BR"/>
+        </w:rPr>
+      </w:pPr>
+      <w:r>
+        <w:rPr>
+          <w:noProof/>
+          <w:lang w:val="pt-BR"/>
+        </w:rPr>
+        <w:t>7.</w:t>
+      </w:r>
+      <w:r>
+        <w:rPr>
+          <w:rFonts w:ascii="Calibri" w:hAnsi="Calibri"/>
+          <w:noProof/>
+          <w:snapToGrid/>
+          <w:sz w:val="22"/>
+          <w:szCs w:val="22"/>
+          <w:lang w:val="pt-BR" w:eastAsia="pt-BR"/>
+        </w:rPr>
+        <w:tab/>
+      </w:r>
+      <w:r>
+        <w:rPr>
+          <w:noProof/>
+          <w:lang w:val="pt-BR"/>
+        </w:rPr>
+        <w:t>Camadas da Arquitetura</w:t>
+      </w:r>
+      <w:r>
+        <w:rPr>
+          <w:noProof/>
+        </w:rPr>
+        <w:tab/>
+      </w:r>
+      <w:r>
+        <w:rPr>
+          <w:noProof/>
+        </w:rPr>
+        <w:fldChar w:fldCharType="begin"/>
+      </w:r>
+      <w:r>
+        <w:rPr>
+          <w:noProof/>
+        </w:rPr>
+        <w:instrText xml:space="preserve"> PAGEREF _Toc103794716 \h </w:instrText>
+      </w:r>
+      <w:r>
+        <w:rPr>
+          <w:noProof/>
+        </w:rPr>
+      </w:r>
+      <w:r>
+        <w:rPr>
+          <w:noProof/>
+        </w:rPr>
+        <w:fldChar w:fldCharType="separate"/>
+      </w:r>
+      <w:r>
+        <w:rPr>
+          <w:noProof/>
+        </w:rPr>
+        <w:t>5</w:t>
+      </w:r>
+      <w:r>
+        <w:rPr>
+          <w:noProof/>
+        </w:rPr>
+        <w:fldChar w:fldCharType="end"/>
+      </w:r>
+    </w:p>
+    <w:p>
+      <w:pPr>
+        <w:pStyle w:val="Sumrio1"/>
+        <w:tabs>
+          <w:tab w:val="left" w:pos="432"/>
+        </w:tabs>
+        <w:rPr>
+          <w:rFonts w:ascii="Calibri" w:hAnsi="Calibri"/>
+          <w:noProof/>
+          <w:snapToGrid/>
+          <w:sz w:val="22"/>
+          <w:szCs w:val="22"/>
+          <w:lang w:val="pt-BR" w:eastAsia="pt-BR"/>
+        </w:rPr>
+      </w:pPr>
+      <w:r>
+        <w:rPr>
+          <w:noProof/>
+          <w:lang w:val="pt-BR"/>
+        </w:rPr>
+        <w:t>8.</w:t>
+      </w:r>
+      <w:r>
+        <w:rPr>
+          <w:rFonts w:ascii="Calibri" w:hAnsi="Calibri"/>
+          <w:noProof/>
+          <w:snapToGrid/>
+          <w:sz w:val="22"/>
+          <w:szCs w:val="22"/>
+          <w:lang w:val="pt-BR" w:eastAsia="pt-BR"/>
+        </w:rPr>
+        <w:tab/>
+      </w:r>
+      <w:r>
+        <w:rPr>
+          <w:noProof/>
+          <w:lang w:val="pt-BR"/>
+        </w:rPr>
+        <w:t>Visões da Arquitetura</w:t>
+      </w:r>
+      <w:r>
+        <w:rPr>
+          <w:noProof/>
+        </w:rPr>
+        <w:tab/>
+      </w:r>
+      <w:r>
+        <w:rPr>
+          <w:noProof/>
+        </w:rPr>
+        <w:fldChar w:fldCharType="begin"/>
+      </w:r>
+      <w:r>
+        <w:rPr>
+          <w:noProof/>
+        </w:rPr>
+        <w:instrText xml:space="preserve"> PAGEREF _Toc103794717 \h </w:instrText>
+      </w:r>
+      <w:r>
+        <w:rPr>
+          <w:noProof/>
+        </w:rPr>
+      </w:r>
+      <w:r>
+        <w:rPr>
+          <w:noProof/>
+        </w:rPr>
+        <w:fldChar w:fldCharType="separate"/>
+      </w:r>
+      <w:r>
+        <w:rPr>
+          <w:noProof/>
+        </w:rPr>
+        <w:t>5</w:t>
       </w:r>
       <w:r>
         <w:rPr>
@@ -1111,7 +1685,7 @@
           <w:tab w:val="left" w:pos="1000"/>
         </w:tabs>
         <w:rPr>
-          <w:rFonts w:asciiTheme="minorHAnsi" w:eastAsiaTheme="minorEastAsia" w:hAnsiTheme="minorHAnsi" w:cstheme="minorBidi"/>
+          <w:rFonts w:ascii="Calibri" w:hAnsi="Calibri"/>
           <w:noProof/>
           <w:snapToGrid/>
           <w:sz w:val="22"/>
@@ -1124,11 +1698,11 @@
           <w:noProof/>
           <w:lang w:val="pt-BR"/>
         </w:rPr>
-        <w:t>1.5</w:t>
-      </w:r>
-      <w:r>
-        <w:rPr>
-          <w:rFonts w:asciiTheme="minorHAnsi" w:eastAsiaTheme="minorEastAsia" w:hAnsiTheme="minorHAnsi" w:cstheme="minorBidi"/>
+        <w:t>8.1</w:t>
+      </w:r>
+      <w:r>
+        <w:rPr>
+          <w:rFonts w:ascii="Calibri" w:hAnsi="Calibri"/>
           <w:noProof/>
           <w:snapToGrid/>
           <w:sz w:val="22"/>
@@ -1142,6 +1716,85 @@
           <w:noProof/>
           <w:lang w:val="pt-BR"/>
         </w:rPr>
+        <w:t>Visão Lógica</w:t>
+      </w:r>
+      <w:r>
+        <w:rPr>
+          <w:noProof/>
+        </w:rPr>
+        <w:tab/>
+      </w:r>
+      <w:r>
+        <w:rPr>
+          <w:noProof/>
+        </w:rPr>
+        <w:fldChar w:fldCharType="begin"/>
+      </w:r>
+      <w:r>
+        <w:rPr>
+          <w:noProof/>
+        </w:rPr>
+        <w:instrText xml:space="preserve"> PAGEREF _Toc103794718 \h </w:instrText>
+      </w:r>
+      <w:r>
+        <w:rPr>
+          <w:noProof/>
+        </w:rPr>
+      </w:r>
+      <w:r>
+        <w:rPr>
+          <w:noProof/>
+        </w:rPr>
+        <w:fldChar w:fldCharType="separate"/>
+      </w:r>
+      <w:r>
+        <w:rPr>
+          <w:noProof/>
+        </w:rPr>
+        <w:t>5</w:t>
+      </w:r>
+      <w:r>
+        <w:rPr>
+          <w:noProof/>
+        </w:rPr>
+        <w:fldChar w:fldCharType="end"/>
+      </w:r>
+    </w:p>
+    <w:p>
+      <w:pPr>
+        <w:pStyle w:val="Sumrio3"/>
+        <w:rPr>
+          <w:rFonts w:ascii="Calibri" w:hAnsi="Calibri"/>
+          <w:noProof/>
+          <w:snapToGrid/>
+          <w:sz w:val="22"/>
+          <w:szCs w:val="22"/>
+          <w:lang w:val="pt-BR" w:eastAsia="pt-BR"/>
+        </w:rPr>
+      </w:pPr>
+      <w:r>
+        <w:rPr>
+          <w:noProof/>
+          <w:lang w:val="pt-BR"/>
+        </w:rPr>
+        <w:t>8.1.1</w:t>
+      </w:r>
+      <w:r>
+        <w:rPr>
+          <w:rFonts w:ascii="Calibri" w:hAnsi="Calibri"/>
+          <w:noProof/>
+          <w:snapToGrid/>
+          <w:sz w:val="22"/>
+          <w:szCs w:val="22"/>
+          <w:lang w:val="pt-BR" w:eastAsia="pt-BR"/>
+        </w:rPr>
+        <w:tab/>
+      </w:r>
+      <w:r>
+        <w:rPr>
+          <w:noProof/>
+          <w:lang w:val="pt-BR"/>
+        </w:rPr>
         <w:t>Visão Geral</w:t>
       </w:r>
       <w:r>
@@ -1160,7 +1813,7 @@
         <w:rPr>
           <w:noProof/>
         </w:rPr>
-        <w:instrText xml:space="preserve"> PAGEREF _Toc103770445 \h </w:instrText>
+        <w:instrText xml:space="preserve"> PAGEREF _Toc103794719 \h </w:instrText>
       </w:r>
       <w:r>
         <w:rPr>
@@ -1177,7 +1830,247 @@
         <w:rPr>
           <w:noProof/>
         </w:rPr>
-        <w:t>4</w:t>
+        <w:t>5</w:t>
+      </w:r>
+      <w:r>
+        <w:rPr>
+          <w:noProof/>
+        </w:rPr>
+        <w:fldChar w:fldCharType="end"/>
+      </w:r>
+    </w:p>
+    <w:p>
+      <w:pPr>
+        <w:pStyle w:val="Sumrio3"/>
+        <w:rPr>
+          <w:rFonts w:ascii="Calibri" w:hAnsi="Calibri"/>
+          <w:noProof/>
+          <w:snapToGrid/>
+          <w:sz w:val="22"/>
+          <w:szCs w:val="22"/>
+          <w:lang w:val="pt-BR" w:eastAsia="pt-BR"/>
+        </w:rPr>
+      </w:pPr>
+      <w:r>
+        <w:rPr>
+          <w:noProof/>
+          <w:lang w:val="pt-BR"/>
+        </w:rPr>
+        <w:t>8.1.2</w:t>
+      </w:r>
+      <w:r>
+        <w:rPr>
+          <w:rFonts w:ascii="Calibri" w:hAnsi="Calibri"/>
+          <w:noProof/>
+          <w:snapToGrid/>
+          <w:sz w:val="22"/>
+          <w:szCs w:val="22"/>
+          <w:lang w:val="pt-BR" w:eastAsia="pt-BR"/>
+        </w:rPr>
+        <w:tab/>
+      </w:r>
+      <w:r>
+        <w:rPr>
+          <w:noProof/>
+          <w:lang w:val="pt-BR"/>
+        </w:rPr>
+        <w:t>Estrutura de Pacotes Significativos</w:t>
+      </w:r>
+      <w:r>
+        <w:rPr>
+          <w:noProof/>
+        </w:rPr>
+        <w:tab/>
+      </w:r>
+      <w:r>
+        <w:rPr>
+          <w:noProof/>
+        </w:rPr>
+        <w:fldChar w:fldCharType="begin"/>
+      </w:r>
+      <w:r>
+        <w:rPr>
+          <w:noProof/>
+        </w:rPr>
+        <w:instrText xml:space="preserve"> PAGEREF _Toc103794720 \h </w:instrText>
+      </w:r>
+      <w:r>
+        <w:rPr>
+          <w:noProof/>
+        </w:rPr>
+      </w:r>
+      <w:r>
+        <w:rPr>
+          <w:noProof/>
+        </w:rPr>
+        <w:fldChar w:fldCharType="separate"/>
+      </w:r>
+      <w:r>
+        <w:rPr>
+          <w:noProof/>
+        </w:rPr>
+        <w:t>5</w:t>
+      </w:r>
+      <w:r>
+        <w:rPr>
+          <w:noProof/>
+        </w:rPr>
+        <w:fldChar w:fldCharType="end"/>
+      </w:r>
+    </w:p>
+    <w:p>
+      <w:pPr>
+        <w:pStyle w:val="Sumrio3"/>
+        <w:rPr>
+          <w:rFonts w:ascii="Calibri" w:hAnsi="Calibri"/>
+          <w:noProof/>
+          <w:snapToGrid/>
+          <w:sz w:val="22"/>
+          <w:szCs w:val="22"/>
+          <w:lang w:val="pt-BR" w:eastAsia="pt-BR"/>
+        </w:rPr>
+      </w:pPr>
+      <w:r>
+        <w:rPr>
+          <w:noProof/>
+          <w:lang w:val="pt-BR"/>
+        </w:rPr>
+        <w:t>8.1.3</w:t>
+      </w:r>
+      <w:r>
+        <w:rPr>
+          <w:rFonts w:ascii="Calibri" w:hAnsi="Calibri"/>
+          <w:noProof/>
+          <w:snapToGrid/>
+          <w:sz w:val="22"/>
+          <w:szCs w:val="22"/>
+          <w:lang w:val="pt-BR" w:eastAsia="pt-BR"/>
+        </w:rPr>
+        <w:tab/>
+      </w:r>
+      <w:r>
+        <w:rPr>
+          <w:noProof/>
+          <w:lang w:val="pt-BR"/>
+        </w:rPr>
+        <w:t>Visão Lógica</w:t>
+      </w:r>
+      <w:r>
+        <w:rPr>
+          <w:noProof/>
+        </w:rPr>
+        <w:tab/>
+      </w:r>
+      <w:r>
+        <w:rPr>
+          <w:noProof/>
+        </w:rPr>
+        <w:fldChar w:fldCharType="begin"/>
+      </w:r>
+      <w:r>
+        <w:rPr>
+          <w:noProof/>
+        </w:rPr>
+        <w:instrText xml:space="preserve"> PAGEREF _Toc103794721 \h </w:instrText>
+      </w:r>
+      <w:r>
+        <w:rPr>
+          <w:noProof/>
+        </w:rPr>
+      </w:r>
+      <w:r>
+        <w:rPr>
+          <w:noProof/>
+        </w:rPr>
+        <w:fldChar w:fldCharType="separate"/>
+      </w:r>
+      <w:r>
+        <w:rPr>
+          <w:noProof/>
+        </w:rPr>
+        <w:t>5</w:t>
+      </w:r>
+      <w:r>
+        <w:rPr>
+          <w:noProof/>
+        </w:rPr>
+        <w:fldChar w:fldCharType="end"/>
+      </w:r>
+    </w:p>
+    <w:p>
+      <w:pPr>
+        <w:pStyle w:val="Sumrio2"/>
+        <w:tabs>
+          <w:tab w:val="left" w:pos="1000"/>
+        </w:tabs>
+        <w:rPr>
+          <w:rFonts w:ascii="Calibri" w:hAnsi="Calibri"/>
+          <w:noProof/>
+          <w:snapToGrid/>
+          <w:sz w:val="22"/>
+          <w:szCs w:val="22"/>
+          <w:lang w:val="pt-BR" w:eastAsia="pt-BR"/>
+        </w:rPr>
+      </w:pPr>
+      <w:r>
+        <w:rPr>
+          <w:noProof/>
+          <w:lang w:val="pt-BR"/>
+        </w:rPr>
+        <w:t>8.2</w:t>
+      </w:r>
+      <w:r>
+        <w:rPr>
+          <w:rFonts w:ascii="Calibri" w:hAnsi="Calibri"/>
+          <w:noProof/>
+          <w:snapToGrid/>
+          <w:sz w:val="22"/>
+          <w:szCs w:val="22"/>
+          <w:lang w:val="pt-BR" w:eastAsia="pt-BR"/>
+        </w:rPr>
+        <w:tab/>
+      </w:r>
+      <w:r>
+        <w:rPr>
+          <w:noProof/>
+          <w:lang w:val="pt-BR"/>
+        </w:rPr>
+        <w:t>Casos de Uso</w:t>
+      </w:r>
+      <w:r>
+        <w:rPr>
+          <w:noProof/>
+        </w:rPr>
+        <w:tab/>
+      </w:r>
+      <w:r>
+        <w:rPr>
+          <w:noProof/>
+        </w:rPr>
+        <w:fldChar w:fldCharType="begin"/>
+      </w:r>
+      <w:r>
+        <w:rPr>
+          <w:noProof/>
+        </w:rPr>
+        <w:instrText xml:space="preserve"> PAGEREF _Toc103794722 \h </w:instrText>
+      </w:r>
+      <w:r>
+        <w:rPr>
+          <w:noProof/>
+        </w:rPr>
+      </w:r>
+      <w:r>
+        <w:rPr>
+          <w:noProof/>
+        </w:rPr>
+        <w:fldChar w:fldCharType="separate"/>
+      </w:r>
+      <w:r>
+        <w:rPr>
+          <w:noProof/>
+        </w:rPr>
+        <w:t>5</w:t>
       </w:r>
       <w:r>
         <w:rPr>
@@ -1193,7 +2086,7 @@
           <w:tab w:val="left" w:pos="432"/>
         </w:tabs>
         <w:rPr>
-          <w:rFonts w:asciiTheme="minorHAnsi" w:eastAsiaTheme="minorEastAsia" w:hAnsiTheme="minorHAnsi" w:cstheme="minorBidi"/>
+          <w:rFonts w:ascii="Calibri" w:hAnsi="Calibri"/>
           <w:noProof/>
           <w:snapToGrid/>
           <w:sz w:val="22"/>
@@ -1206,11 +2099,11 @@
           <w:noProof/>
           <w:lang w:val="pt-BR"/>
         </w:rPr>
-        <w:t>2.</w:t>
-      </w:r>
-      <w:r>
-        <w:rPr>
-          <w:rFonts w:asciiTheme="minorHAnsi" w:eastAsiaTheme="minorEastAsia" w:hAnsiTheme="minorHAnsi" w:cstheme="minorBidi"/>
+        <w:t>9.</w:t>
+      </w:r>
+      <w:r>
+        <w:rPr>
+          <w:rFonts w:ascii="Calibri" w:hAnsi="Calibri"/>
           <w:noProof/>
           <w:snapToGrid/>
           <w:sz w:val="22"/>
@@ -1224,7 +2117,7 @@
           <w:noProof/>
           <w:lang w:val="pt-BR"/>
         </w:rPr>
-        <w:t>Metas e Restrições da Arquitetura</w:t>
+        <w:t>Qualidade</w:t>
       </w:r>
       <w:r>
         <w:rPr>
@@ -1242,909 +2135,7 @@
         <w:rPr>
           <w:noProof/>
         </w:rPr>
-        <w:instrText xml:space="preserve"> PAGEREF _Toc103770446 \h </w:instrText>
-      </w:r>
-      <w:r>
-        <w:rPr>
-          <w:noProof/>
-        </w:rPr>
-      </w:r>
-      <w:r>
-        <w:rPr>
-          <w:noProof/>
-        </w:rPr>
-        <w:fldChar w:fldCharType="separate"/>
-      </w:r>
-      <w:r>
-        <w:rPr>
-          <w:noProof/>
-        </w:rPr>
-        <w:t>4</w:t>
-      </w:r>
-      <w:r>
-        <w:rPr>
-          <w:noProof/>
-        </w:rPr>
-        <w:fldChar w:fldCharType="end"/>
-      </w:r>
-    </w:p>
-    <w:p>
-      <w:pPr>
-        <w:pStyle w:val="Sumrio1"/>
-        <w:tabs>
-          <w:tab w:val="left" w:pos="432"/>
-        </w:tabs>
-        <w:rPr>
-          <w:rFonts w:asciiTheme="minorHAnsi" w:eastAsiaTheme="minorEastAsia" w:hAnsiTheme="minorHAnsi" w:cstheme="minorBidi"/>
-          <w:noProof/>
-          <w:snapToGrid/>
-          <w:sz w:val="22"/>
-          <w:szCs w:val="22"/>
-          <w:lang w:val="pt-BR" w:eastAsia="pt-BR"/>
-        </w:rPr>
-      </w:pPr>
-      <w:r>
-        <w:rPr>
-          <w:noProof/>
-          <w:lang w:val="pt-BR"/>
-        </w:rPr>
-        <w:t>3.</w:t>
-      </w:r>
-      <w:r>
-        <w:rPr>
-          <w:rFonts w:asciiTheme="minorHAnsi" w:eastAsiaTheme="minorEastAsia" w:hAnsiTheme="minorHAnsi" w:cstheme="minorBidi"/>
-          <w:noProof/>
-          <w:snapToGrid/>
-          <w:sz w:val="22"/>
-          <w:szCs w:val="22"/>
-          <w:lang w:val="pt-BR" w:eastAsia="pt-BR"/>
-        </w:rPr>
-        <w:tab/>
-      </w:r>
-      <w:r>
-        <w:rPr>
-          <w:noProof/>
-          <w:lang w:val="pt-BR"/>
-        </w:rPr>
-        <w:t>Suposições e Dependências</w:t>
-      </w:r>
-      <w:r>
-        <w:rPr>
-          <w:noProof/>
-        </w:rPr>
-        <w:tab/>
-      </w:r>
-      <w:r>
-        <w:rPr>
-          <w:noProof/>
-        </w:rPr>
-        <w:fldChar w:fldCharType="begin"/>
-      </w:r>
-      <w:r>
-        <w:rPr>
-          <w:noProof/>
-        </w:rPr>
-        <w:instrText xml:space="preserve"> PAGEREF _Toc103770447 \h </w:instrText>
-      </w:r>
-      <w:r>
-        <w:rPr>
-          <w:noProof/>
-        </w:rPr>
-      </w:r>
-      <w:r>
-        <w:rPr>
-          <w:noProof/>
-        </w:rPr>
-        <w:fldChar w:fldCharType="separate"/>
-      </w:r>
-      <w:r>
-        <w:rPr>
-          <w:noProof/>
-        </w:rPr>
-        <w:t>5</w:t>
-      </w:r>
-      <w:r>
-        <w:rPr>
-          <w:noProof/>
-        </w:rPr>
-        <w:fldChar w:fldCharType="end"/>
-      </w:r>
-    </w:p>
-    <w:p>
-      <w:pPr>
-        <w:pStyle w:val="Sumrio1"/>
-        <w:tabs>
-          <w:tab w:val="left" w:pos="432"/>
-        </w:tabs>
-        <w:rPr>
-          <w:rFonts w:asciiTheme="minorHAnsi" w:eastAsiaTheme="minorEastAsia" w:hAnsiTheme="minorHAnsi" w:cstheme="minorBidi"/>
-          <w:noProof/>
-          <w:snapToGrid/>
-          <w:sz w:val="22"/>
-          <w:szCs w:val="22"/>
-          <w:lang w:val="pt-BR" w:eastAsia="pt-BR"/>
-        </w:rPr>
-      </w:pPr>
-      <w:r>
-        <w:rPr>
-          <w:noProof/>
-          <w:lang w:val="pt-BR"/>
-        </w:rPr>
-        <w:t>4.</w:t>
-      </w:r>
-      <w:r>
-        <w:rPr>
-          <w:rFonts w:asciiTheme="minorHAnsi" w:eastAsiaTheme="minorEastAsia" w:hAnsiTheme="minorHAnsi" w:cstheme="minorBidi"/>
-          <w:noProof/>
-          <w:snapToGrid/>
-          <w:sz w:val="22"/>
-          <w:szCs w:val="22"/>
-          <w:lang w:val="pt-BR" w:eastAsia="pt-BR"/>
-        </w:rPr>
-        <w:tab/>
-      </w:r>
-      <w:r>
-        <w:rPr>
-          <w:noProof/>
-          <w:lang w:val="pt-BR"/>
-        </w:rPr>
-        <w:t>Requisitos Arquiteturalmente Significantes</w:t>
-      </w:r>
-      <w:r>
-        <w:rPr>
-          <w:noProof/>
-        </w:rPr>
-        <w:tab/>
-      </w:r>
-      <w:r>
-        <w:rPr>
-          <w:noProof/>
-        </w:rPr>
-        <w:fldChar w:fldCharType="begin"/>
-      </w:r>
-      <w:r>
-        <w:rPr>
-          <w:noProof/>
-        </w:rPr>
-        <w:instrText xml:space="preserve"> PAGEREF _Toc103770448 \h </w:instrText>
-      </w:r>
-      <w:r>
-        <w:rPr>
-          <w:noProof/>
-        </w:rPr>
-      </w:r>
-      <w:r>
-        <w:rPr>
-          <w:noProof/>
-        </w:rPr>
-        <w:fldChar w:fldCharType="separate"/>
-      </w:r>
-      <w:r>
-        <w:rPr>
-          <w:noProof/>
-        </w:rPr>
-        <w:t>5</w:t>
-      </w:r>
-      <w:r>
-        <w:rPr>
-          <w:noProof/>
-        </w:rPr>
-        <w:fldChar w:fldCharType="end"/>
-      </w:r>
-    </w:p>
-    <w:p>
-      <w:pPr>
-        <w:pStyle w:val="Sumrio1"/>
-        <w:tabs>
-          <w:tab w:val="left" w:pos="432"/>
-        </w:tabs>
-        <w:rPr>
-          <w:rFonts w:asciiTheme="minorHAnsi" w:eastAsiaTheme="minorEastAsia" w:hAnsiTheme="minorHAnsi" w:cstheme="minorBidi"/>
-          <w:noProof/>
-          <w:snapToGrid/>
-          <w:sz w:val="22"/>
-          <w:szCs w:val="22"/>
-          <w:lang w:val="pt-BR" w:eastAsia="pt-BR"/>
-        </w:rPr>
-      </w:pPr>
-      <w:r>
-        <w:rPr>
-          <w:noProof/>
-          <w:lang w:val="pt-BR"/>
-        </w:rPr>
-        <w:t>5.</w:t>
-      </w:r>
-      <w:r>
-        <w:rPr>
-          <w:rFonts w:asciiTheme="minorHAnsi" w:eastAsiaTheme="minorEastAsia" w:hAnsiTheme="minorHAnsi" w:cstheme="minorBidi"/>
-          <w:noProof/>
-          <w:snapToGrid/>
-          <w:sz w:val="22"/>
-          <w:szCs w:val="22"/>
-          <w:lang w:val="pt-BR" w:eastAsia="pt-BR"/>
-        </w:rPr>
-        <w:tab/>
-      </w:r>
-      <w:r>
-        <w:rPr>
-          <w:noProof/>
-          <w:lang w:val="pt-BR"/>
-        </w:rPr>
-        <w:t>Decisões, Restrições e justificativas</w:t>
-      </w:r>
-      <w:r>
-        <w:rPr>
-          <w:noProof/>
-        </w:rPr>
-        <w:tab/>
-      </w:r>
-      <w:r>
-        <w:rPr>
-          <w:noProof/>
-        </w:rPr>
-        <w:fldChar w:fldCharType="begin"/>
-      </w:r>
-      <w:r>
-        <w:rPr>
-          <w:noProof/>
-        </w:rPr>
-        <w:instrText xml:space="preserve"> PAGEREF _Toc103770449 \h </w:instrText>
-      </w:r>
-      <w:r>
-        <w:rPr>
-          <w:noProof/>
-        </w:rPr>
-      </w:r>
-      <w:r>
-        <w:rPr>
-          <w:noProof/>
-        </w:rPr>
-        <w:fldChar w:fldCharType="separate"/>
-      </w:r>
-      <w:r>
-        <w:rPr>
-          <w:noProof/>
-        </w:rPr>
-        <w:t>5</w:t>
-      </w:r>
-      <w:r>
-        <w:rPr>
-          <w:noProof/>
-        </w:rPr>
-        <w:fldChar w:fldCharType="end"/>
-      </w:r>
-    </w:p>
-    <w:p>
-      <w:pPr>
-        <w:pStyle w:val="Sumrio1"/>
-        <w:tabs>
-          <w:tab w:val="left" w:pos="432"/>
-        </w:tabs>
-        <w:rPr>
-          <w:rFonts w:asciiTheme="minorHAnsi" w:eastAsiaTheme="minorEastAsia" w:hAnsiTheme="minorHAnsi" w:cstheme="minorBidi"/>
-          <w:noProof/>
-          <w:snapToGrid/>
-          <w:sz w:val="22"/>
-          <w:szCs w:val="22"/>
-          <w:lang w:val="pt-BR" w:eastAsia="pt-BR"/>
-        </w:rPr>
-      </w:pPr>
-      <w:r>
-        <w:rPr>
-          <w:noProof/>
-          <w:lang w:val="pt-BR"/>
-        </w:rPr>
-        <w:t>6.</w:t>
-      </w:r>
-      <w:r>
-        <w:rPr>
-          <w:rFonts w:asciiTheme="minorHAnsi" w:eastAsiaTheme="minorEastAsia" w:hAnsiTheme="minorHAnsi" w:cstheme="minorBidi"/>
-          <w:noProof/>
-          <w:snapToGrid/>
-          <w:sz w:val="22"/>
-          <w:szCs w:val="22"/>
-          <w:lang w:val="pt-BR" w:eastAsia="pt-BR"/>
-        </w:rPr>
-        <w:tab/>
-      </w:r>
-      <w:r>
-        <w:rPr>
-          <w:noProof/>
-          <w:lang w:val="pt-BR"/>
-        </w:rPr>
-        <w:t>Mecanismos Arquiteturais</w:t>
-      </w:r>
-      <w:r>
-        <w:rPr>
-          <w:noProof/>
-        </w:rPr>
-        <w:tab/>
-      </w:r>
-      <w:r>
-        <w:rPr>
-          <w:noProof/>
-        </w:rPr>
-        <w:fldChar w:fldCharType="begin"/>
-      </w:r>
-      <w:r>
-        <w:rPr>
-          <w:noProof/>
-        </w:rPr>
-        <w:instrText xml:space="preserve"> PAGEREF _Toc103770450 \h </w:instrText>
-      </w:r>
-      <w:r>
-        <w:rPr>
-          <w:noProof/>
-        </w:rPr>
-      </w:r>
-      <w:r>
-        <w:rPr>
-          <w:noProof/>
-        </w:rPr>
-        <w:fldChar w:fldCharType="separate"/>
-      </w:r>
-      <w:r>
-        <w:rPr>
-          <w:noProof/>
-        </w:rPr>
-        <w:t>5</w:t>
-      </w:r>
-      <w:r>
-        <w:rPr>
-          <w:noProof/>
-        </w:rPr>
-        <w:fldChar w:fldCharType="end"/>
-      </w:r>
-    </w:p>
-    <w:p>
-      <w:pPr>
-        <w:pStyle w:val="Sumrio1"/>
-        <w:tabs>
-          <w:tab w:val="left" w:pos="432"/>
-        </w:tabs>
-        <w:rPr>
-          <w:rFonts w:asciiTheme="minorHAnsi" w:eastAsiaTheme="minorEastAsia" w:hAnsiTheme="minorHAnsi" w:cstheme="minorBidi"/>
-          <w:noProof/>
-          <w:snapToGrid/>
-          <w:sz w:val="22"/>
-          <w:szCs w:val="22"/>
-          <w:lang w:val="pt-BR" w:eastAsia="pt-BR"/>
-        </w:rPr>
-      </w:pPr>
-      <w:r>
-        <w:rPr>
-          <w:noProof/>
-          <w:lang w:val="pt-BR"/>
-        </w:rPr>
-        <w:t>7.</w:t>
-      </w:r>
-      <w:r>
-        <w:rPr>
-          <w:rFonts w:asciiTheme="minorHAnsi" w:eastAsiaTheme="minorEastAsia" w:hAnsiTheme="minorHAnsi" w:cstheme="minorBidi"/>
-          <w:noProof/>
-          <w:snapToGrid/>
-          <w:sz w:val="22"/>
-          <w:szCs w:val="22"/>
-          <w:lang w:val="pt-BR" w:eastAsia="pt-BR"/>
-        </w:rPr>
-        <w:tab/>
-      </w:r>
-      <w:r>
-        <w:rPr>
-          <w:noProof/>
-          <w:lang w:val="pt-BR"/>
-        </w:rPr>
-        <w:t>Camadas da Arquitetura</w:t>
-      </w:r>
-      <w:r>
-        <w:rPr>
-          <w:noProof/>
-        </w:rPr>
-        <w:tab/>
-      </w:r>
-      <w:r>
-        <w:rPr>
-          <w:noProof/>
-        </w:rPr>
-        <w:fldChar w:fldCharType="begin"/>
-      </w:r>
-      <w:r>
-        <w:rPr>
-          <w:noProof/>
-        </w:rPr>
-        <w:instrText xml:space="preserve"> PAGEREF _Toc103770451 \h </w:instrText>
-      </w:r>
-      <w:r>
-        <w:rPr>
-          <w:noProof/>
-        </w:rPr>
-      </w:r>
-      <w:r>
-        <w:rPr>
-          <w:noProof/>
-        </w:rPr>
-        <w:fldChar w:fldCharType="separate"/>
-      </w:r>
-      <w:r>
-        <w:rPr>
-          <w:noProof/>
-        </w:rPr>
-        <w:t>5</w:t>
-      </w:r>
-      <w:r>
-        <w:rPr>
-          <w:noProof/>
-        </w:rPr>
-        <w:fldChar w:fldCharType="end"/>
-      </w:r>
-    </w:p>
-    <w:p>
-      <w:pPr>
-        <w:pStyle w:val="Sumrio1"/>
-        <w:tabs>
-          <w:tab w:val="left" w:pos="432"/>
-        </w:tabs>
-        <w:rPr>
-          <w:rFonts w:asciiTheme="minorHAnsi" w:eastAsiaTheme="minorEastAsia" w:hAnsiTheme="minorHAnsi" w:cstheme="minorBidi"/>
-          <w:noProof/>
-          <w:snapToGrid/>
-          <w:sz w:val="22"/>
-          <w:szCs w:val="22"/>
-          <w:lang w:val="pt-BR" w:eastAsia="pt-BR"/>
-        </w:rPr>
-      </w:pPr>
-      <w:r>
-        <w:rPr>
-          <w:noProof/>
-          <w:lang w:val="pt-BR"/>
-        </w:rPr>
-        <w:t>8.</w:t>
-      </w:r>
-      <w:r>
-        <w:rPr>
-          <w:rFonts w:asciiTheme="minorHAnsi" w:eastAsiaTheme="minorEastAsia" w:hAnsiTheme="minorHAnsi" w:cstheme="minorBidi"/>
-          <w:noProof/>
-          <w:snapToGrid/>
-          <w:sz w:val="22"/>
-          <w:szCs w:val="22"/>
-          <w:lang w:val="pt-BR" w:eastAsia="pt-BR"/>
-        </w:rPr>
-        <w:tab/>
-      </w:r>
-      <w:r>
-        <w:rPr>
-          <w:noProof/>
-          <w:lang w:val="pt-BR"/>
-        </w:rPr>
-        <w:t>Visão de Casos de Uso</w:t>
-      </w:r>
-      <w:r>
-        <w:rPr>
-          <w:noProof/>
-        </w:rPr>
-        <w:tab/>
-      </w:r>
-      <w:r>
-        <w:rPr>
-          <w:noProof/>
-        </w:rPr>
-        <w:fldChar w:fldCharType="begin"/>
-      </w:r>
-      <w:r>
-        <w:rPr>
-          <w:noProof/>
-        </w:rPr>
-        <w:instrText xml:space="preserve"> PAGEREF _Toc103770452 \h </w:instrText>
-      </w:r>
-      <w:r>
-        <w:rPr>
-          <w:noProof/>
-        </w:rPr>
-      </w:r>
-      <w:r>
-        <w:rPr>
-          <w:noProof/>
-        </w:rPr>
-        <w:fldChar w:fldCharType="separate"/>
-      </w:r>
-      <w:r>
-        <w:rPr>
-          <w:noProof/>
-        </w:rPr>
-        <w:t>5</w:t>
-      </w:r>
-      <w:r>
-        <w:rPr>
-          <w:noProof/>
-        </w:rPr>
-        <w:fldChar w:fldCharType="end"/>
-      </w:r>
-    </w:p>
-    <w:p>
-      <w:pPr>
-        <w:pStyle w:val="Sumrio1"/>
-        <w:tabs>
-          <w:tab w:val="left" w:pos="432"/>
-        </w:tabs>
-        <w:rPr>
-          <w:rFonts w:asciiTheme="minorHAnsi" w:eastAsiaTheme="minorEastAsia" w:hAnsiTheme="minorHAnsi" w:cstheme="minorBidi"/>
-          <w:noProof/>
-          <w:snapToGrid/>
-          <w:sz w:val="22"/>
-          <w:szCs w:val="22"/>
-          <w:lang w:val="pt-BR" w:eastAsia="pt-BR"/>
-        </w:rPr>
-      </w:pPr>
-      <w:r>
-        <w:rPr>
-          <w:noProof/>
-          <w:lang w:val="pt-BR"/>
-        </w:rPr>
-        <w:t>9.</w:t>
-      </w:r>
-      <w:r>
-        <w:rPr>
-          <w:rFonts w:asciiTheme="minorHAnsi" w:eastAsiaTheme="minorEastAsia" w:hAnsiTheme="minorHAnsi" w:cstheme="minorBidi"/>
-          <w:noProof/>
-          <w:snapToGrid/>
-          <w:sz w:val="22"/>
-          <w:szCs w:val="22"/>
-          <w:lang w:val="pt-BR" w:eastAsia="pt-BR"/>
-        </w:rPr>
-        <w:tab/>
-      </w:r>
-      <w:r>
-        <w:rPr>
-          <w:noProof/>
-          <w:lang w:val="pt-BR"/>
-        </w:rPr>
-        <w:t>Visão Lógica</w:t>
-      </w:r>
-      <w:r>
-        <w:rPr>
-          <w:noProof/>
-        </w:rPr>
-        <w:tab/>
-      </w:r>
-      <w:r>
-        <w:rPr>
-          <w:noProof/>
-        </w:rPr>
-        <w:fldChar w:fldCharType="begin"/>
-      </w:r>
-      <w:r>
-        <w:rPr>
-          <w:noProof/>
-        </w:rPr>
-        <w:instrText xml:space="preserve"> PAGEREF _Toc103770453 \h </w:instrText>
-      </w:r>
-      <w:r>
-        <w:rPr>
-          <w:noProof/>
-        </w:rPr>
-      </w:r>
-      <w:r>
-        <w:rPr>
-          <w:noProof/>
-        </w:rPr>
-        <w:fldChar w:fldCharType="separate"/>
-      </w:r>
-      <w:r>
-        <w:rPr>
-          <w:noProof/>
-        </w:rPr>
-        <w:t>5</w:t>
-      </w:r>
-      <w:r>
-        <w:rPr>
-          <w:noProof/>
-        </w:rPr>
-        <w:fldChar w:fldCharType="end"/>
-      </w:r>
-    </w:p>
-    <w:p>
-      <w:pPr>
-        <w:pStyle w:val="Sumrio2"/>
-        <w:tabs>
-          <w:tab w:val="left" w:pos="1000"/>
-        </w:tabs>
-        <w:rPr>
-          <w:rFonts w:asciiTheme="minorHAnsi" w:eastAsiaTheme="minorEastAsia" w:hAnsiTheme="minorHAnsi" w:cstheme="minorBidi"/>
-          <w:noProof/>
-          <w:snapToGrid/>
-          <w:sz w:val="22"/>
-          <w:szCs w:val="22"/>
-          <w:lang w:val="pt-BR" w:eastAsia="pt-BR"/>
-        </w:rPr>
-      </w:pPr>
-      <w:r>
-        <w:rPr>
-          <w:noProof/>
-          <w:lang w:val="pt-BR"/>
-        </w:rPr>
-        <w:t>9.1</w:t>
-      </w:r>
-      <w:r>
-        <w:rPr>
-          <w:rFonts w:asciiTheme="minorHAnsi" w:eastAsiaTheme="minorEastAsia" w:hAnsiTheme="minorHAnsi" w:cstheme="minorBidi"/>
-          <w:noProof/>
-          <w:snapToGrid/>
-          <w:sz w:val="22"/>
-          <w:szCs w:val="22"/>
-          <w:lang w:val="pt-BR" w:eastAsia="pt-BR"/>
-        </w:rPr>
-        <w:tab/>
-      </w:r>
-      <w:r>
-        <w:rPr>
-          <w:noProof/>
-          <w:lang w:val="pt-BR"/>
-        </w:rPr>
-        <w:t>Visão Geral</w:t>
-      </w:r>
-      <w:r>
-        <w:rPr>
-          <w:noProof/>
-        </w:rPr>
-        <w:tab/>
-      </w:r>
-      <w:r>
-        <w:rPr>
-          <w:noProof/>
-        </w:rPr>
-        <w:fldChar w:fldCharType="begin"/>
-      </w:r>
-      <w:r>
-        <w:rPr>
-          <w:noProof/>
-        </w:rPr>
-        <w:instrText xml:space="preserve"> PAGEREF _Toc103770454 \h </w:instrText>
-      </w:r>
-      <w:r>
-        <w:rPr>
-          <w:noProof/>
-        </w:rPr>
-      </w:r>
-      <w:r>
-        <w:rPr>
-          <w:noProof/>
-        </w:rPr>
-        <w:fldChar w:fldCharType="separate"/>
-      </w:r>
-      <w:r>
-        <w:rPr>
-          <w:noProof/>
-        </w:rPr>
-        <w:t>6</w:t>
-      </w:r>
-      <w:r>
-        <w:rPr>
-          <w:noProof/>
-        </w:rPr>
-        <w:fldChar w:fldCharType="end"/>
-      </w:r>
-    </w:p>
-    <w:p>
-      <w:pPr>
-        <w:pStyle w:val="Sumrio2"/>
-        <w:tabs>
-          <w:tab w:val="left" w:pos="1000"/>
-        </w:tabs>
-        <w:rPr>
-          <w:rFonts w:asciiTheme="minorHAnsi" w:eastAsiaTheme="minorEastAsia" w:hAnsiTheme="minorHAnsi" w:cstheme="minorBidi"/>
-          <w:noProof/>
-          <w:snapToGrid/>
-          <w:sz w:val="22"/>
-          <w:szCs w:val="22"/>
-          <w:lang w:val="pt-BR" w:eastAsia="pt-BR"/>
-        </w:rPr>
-      </w:pPr>
-      <w:r>
-        <w:rPr>
-          <w:noProof/>
-          <w:lang w:val="pt-BR"/>
-        </w:rPr>
-        <w:t>9.2</w:t>
-      </w:r>
-      <w:r>
-        <w:rPr>
-          <w:rFonts w:asciiTheme="minorHAnsi" w:eastAsiaTheme="minorEastAsia" w:hAnsiTheme="minorHAnsi" w:cstheme="minorBidi"/>
-          <w:noProof/>
-          <w:snapToGrid/>
-          <w:sz w:val="22"/>
-          <w:szCs w:val="22"/>
-          <w:lang w:val="pt-BR" w:eastAsia="pt-BR"/>
-        </w:rPr>
-        <w:tab/>
-      </w:r>
-      <w:r>
-        <w:rPr>
-          <w:noProof/>
-          <w:lang w:val="pt-BR"/>
-        </w:rPr>
-        <w:t>Estrutura de Pacotes Significativos</w:t>
-      </w:r>
-      <w:r>
-        <w:rPr>
-          <w:noProof/>
-        </w:rPr>
-        <w:tab/>
-      </w:r>
-      <w:r>
-        <w:rPr>
-          <w:noProof/>
-        </w:rPr>
-        <w:fldChar w:fldCharType="begin"/>
-      </w:r>
-      <w:r>
-        <w:rPr>
-          <w:noProof/>
-        </w:rPr>
-        <w:instrText xml:space="preserve"> PAGEREF _Toc103770455 \h </w:instrText>
-      </w:r>
-      <w:r>
-        <w:rPr>
-          <w:noProof/>
-        </w:rPr>
-      </w:r>
-      <w:r>
-        <w:rPr>
-          <w:noProof/>
-        </w:rPr>
-        <w:fldChar w:fldCharType="separate"/>
-      </w:r>
-      <w:r>
-        <w:rPr>
-          <w:noProof/>
-        </w:rPr>
-        <w:t>6</w:t>
-      </w:r>
-      <w:r>
-        <w:rPr>
-          <w:noProof/>
-        </w:rPr>
-        <w:fldChar w:fldCharType="end"/>
-      </w:r>
-    </w:p>
-    <w:p>
-      <w:pPr>
-        <w:pStyle w:val="Sumrio2"/>
-        <w:tabs>
-          <w:tab w:val="left" w:pos="1000"/>
-        </w:tabs>
-        <w:rPr>
-          <w:rFonts w:asciiTheme="minorHAnsi" w:eastAsiaTheme="minorEastAsia" w:hAnsiTheme="minorHAnsi" w:cstheme="minorBidi"/>
-          <w:noProof/>
-          <w:snapToGrid/>
-          <w:sz w:val="22"/>
-          <w:szCs w:val="22"/>
-          <w:lang w:val="pt-BR" w:eastAsia="pt-BR"/>
-        </w:rPr>
-      </w:pPr>
-      <w:r>
-        <w:rPr>
-          <w:noProof/>
-          <w:lang w:val="pt-BR"/>
-        </w:rPr>
-        <w:t>9.3</w:t>
-      </w:r>
-      <w:r>
-        <w:rPr>
-          <w:rFonts w:asciiTheme="minorHAnsi" w:eastAsiaTheme="minorEastAsia" w:hAnsiTheme="minorHAnsi" w:cstheme="minorBidi"/>
-          <w:noProof/>
-          <w:snapToGrid/>
-          <w:sz w:val="22"/>
-          <w:szCs w:val="22"/>
-          <w:lang w:val="pt-BR" w:eastAsia="pt-BR"/>
-        </w:rPr>
-        <w:tab/>
-      </w:r>
-      <w:r>
-        <w:rPr>
-          <w:noProof/>
-          <w:lang w:val="pt-BR"/>
-        </w:rPr>
-        <w:t>Visão Lógica</w:t>
-      </w:r>
-      <w:r>
-        <w:rPr>
-          <w:noProof/>
-        </w:rPr>
-        <w:tab/>
-      </w:r>
-      <w:r>
-        <w:rPr>
-          <w:noProof/>
-        </w:rPr>
-        <w:fldChar w:fldCharType="begin"/>
-      </w:r>
-      <w:r>
-        <w:rPr>
-          <w:noProof/>
-        </w:rPr>
-        <w:instrText xml:space="preserve"> PAGEREF _Toc103770456 \h </w:instrText>
-      </w:r>
-      <w:r>
-        <w:rPr>
-          <w:noProof/>
-        </w:rPr>
-      </w:r>
-      <w:r>
-        <w:rPr>
-          <w:noProof/>
-        </w:rPr>
-        <w:fldChar w:fldCharType="separate"/>
-      </w:r>
-      <w:r>
-        <w:rPr>
-          <w:noProof/>
-        </w:rPr>
-        <w:t>6</w:t>
-      </w:r>
-      <w:r>
-        <w:rPr>
-          <w:noProof/>
-        </w:rPr>
-        <w:fldChar w:fldCharType="end"/>
-      </w:r>
-    </w:p>
-    <w:p>
-      <w:pPr>
-        <w:pStyle w:val="Sumrio1"/>
-        <w:tabs>
-          <w:tab w:val="left" w:pos="864"/>
-        </w:tabs>
-        <w:rPr>
-          <w:rFonts w:asciiTheme="minorHAnsi" w:eastAsiaTheme="minorEastAsia" w:hAnsiTheme="minorHAnsi" w:cstheme="minorBidi"/>
-          <w:noProof/>
-          <w:snapToGrid/>
-          <w:sz w:val="22"/>
-          <w:szCs w:val="22"/>
-          <w:lang w:val="pt-BR" w:eastAsia="pt-BR"/>
-        </w:rPr>
-      </w:pPr>
-      <w:r>
-        <w:rPr>
-          <w:noProof/>
-          <w:lang w:val="pt-BR"/>
-        </w:rPr>
-        <w:t>10.</w:t>
-      </w:r>
-      <w:r>
-        <w:rPr>
-          <w:rFonts w:asciiTheme="minorHAnsi" w:eastAsiaTheme="minorEastAsia" w:hAnsiTheme="minorHAnsi" w:cstheme="minorBidi"/>
-          <w:noProof/>
-          <w:snapToGrid/>
-          <w:sz w:val="22"/>
-          <w:szCs w:val="22"/>
-          <w:lang w:val="pt-BR" w:eastAsia="pt-BR"/>
-        </w:rPr>
-        <w:tab/>
-      </w:r>
-      <w:r>
-        <w:rPr>
-          <w:noProof/>
-          <w:lang w:val="pt-BR"/>
-        </w:rPr>
-        <w:t>Qualidade</w:t>
-      </w:r>
-      <w:r>
-        <w:rPr>
-          <w:noProof/>
-        </w:rPr>
-        <w:tab/>
-      </w:r>
-      <w:r>
-        <w:rPr>
-          <w:noProof/>
-        </w:rPr>
-        <w:fldChar w:fldCharType="begin"/>
-      </w:r>
-      <w:r>
-        <w:rPr>
-          <w:noProof/>
-        </w:rPr>
-        <w:instrText xml:space="preserve"> PAGEREF _Toc103770457 \h </w:instrText>
+        <w:instrText xml:space="preserve"> PAGEREF _Toc103794723 \h </w:instrText>
       </w:r>
       <w:r>
         <w:rPr>
@@ -2236,7 +2227,7 @@
         </w:rPr>
       </w:pPr>
       <w:bookmarkStart w:id="0" w:name="_Toc456598586"/>
-      <w:bookmarkStart w:id="1" w:name="_Toc103770440"/>
+      <w:bookmarkStart w:id="1" w:name="_Toc103794706"/>
       <w:r>
         <w:rPr>
           <w:lang w:val="pt-BR"/>
@@ -2293,7 +2284,7 @@
         </w:rPr>
       </w:pPr>
       <w:bookmarkStart w:id="2" w:name="_Toc456598587"/>
-      <w:bookmarkStart w:id="3" w:name="_Toc103770441"/>
+      <w:bookmarkStart w:id="3" w:name="_Toc103794707"/>
       <w:r>
         <w:rPr>
           <w:lang w:val="pt-BR"/>
@@ -2325,7 +2316,7 @@
           <w:lang w:val="pt-BR"/>
         </w:rPr>
       </w:pPr>
-      <w:bookmarkStart w:id="5" w:name="_Toc103770442"/>
+      <w:bookmarkStart w:id="5" w:name="_Toc103794708"/>
       <w:r>
         <w:rPr>
           <w:lang w:val="pt-BR"/>
@@ -2361,7 +2352,7 @@
           <w:lang w:val="pt-BR"/>
         </w:rPr>
       </w:pPr>
-      <w:bookmarkStart w:id="6" w:name="_Toc103770443"/>
+      <w:bookmarkStart w:id="6" w:name="_Toc103794709"/>
       <w:r>
         <w:rPr>
           <w:lang w:val="pt-BR"/>
@@ -2413,21 +2404,7 @@
         <w:rPr>
           <w:lang w:val="pt-BR"/>
         </w:rPr>
-        <w:t xml:space="preserve">Data Access </w:t>
-      </w:r>
-      <w:proofErr w:type="spellStart"/>
-      <w:r>
-        <w:rPr>
-          <w:lang w:val="pt-BR"/>
-        </w:rPr>
-        <w:t>Object</w:t>
-      </w:r>
-      <w:proofErr w:type="spellEnd"/>
-      <w:r>
-        <w:rPr>
-          <w:lang w:val="pt-BR"/>
-        </w:rPr>
-        <w:t xml:space="preserve"> que tem como objetivo separar a lógica de negócios da lógica de persistência de dados.</w:t>
+        <w:t>Data Access Object que tem como objetivo separar a lógica de negócios da lógica de persistência de dados.</w:t>
       </w:r>
     </w:p>
     <w:p>
@@ -2444,35 +2421,7 @@
         <w:rPr>
           <w:lang w:val="pt-BR"/>
         </w:rPr>
-        <w:t xml:space="preserve">CRUD – Conjunto de operações básicas de um banco de dados relacional. C – </w:t>
-      </w:r>
-      <w:proofErr w:type="spellStart"/>
-      <w:r>
-        <w:rPr>
-          <w:lang w:val="pt-BR"/>
-        </w:rPr>
-        <w:t>Create</w:t>
-      </w:r>
-      <w:proofErr w:type="spellEnd"/>
-      <w:r>
-        <w:rPr>
-          <w:lang w:val="pt-BR"/>
-        </w:rPr>
-        <w:t xml:space="preserve">, R – </w:t>
-      </w:r>
-      <w:proofErr w:type="spellStart"/>
-      <w:r>
-        <w:rPr>
-          <w:lang w:val="pt-BR"/>
-        </w:rPr>
-        <w:t>Read</w:t>
-      </w:r>
-      <w:proofErr w:type="spellEnd"/>
-      <w:r>
-        <w:rPr>
-          <w:lang w:val="pt-BR"/>
-        </w:rPr>
-        <w:t xml:space="preserve">, U – Update e D – Delete, ou traduzindo, criar, ler, atualizar e deletar, respectivamente. </w:t>
+        <w:t xml:space="preserve">CRUD – Conjunto de operações básicas de um banco de dados relacional. C – Create, R – Read, U – Update e D – Delete, ou traduzindo, criar, ler, atualizar e deletar, respectivamente. </w:t>
       </w:r>
     </w:p>
     <w:p>
@@ -2482,30 +2431,14 @@
           <w:lang w:val="pt-BR"/>
         </w:rPr>
       </w:pPr>
-      <w:bookmarkStart w:id="7" w:name="_Toc103770444"/>
-      <w:r>
-        <w:rPr>
-          <w:lang w:val="pt-BR"/>
-        </w:rPr>
-        <w:t>Referências</w:t>
+      <w:bookmarkStart w:id="7" w:name="_Toc103794710"/>
+      <w:r>
+        <w:rPr>
+          <w:lang w:val="pt-BR"/>
+        </w:rPr>
+        <w:t>Visão Geral</w:t>
       </w:r>
       <w:bookmarkEnd w:id="7"/>
-    </w:p>
-    <w:p>
-      <w:pPr>
-        <w:pStyle w:val="Ttulo2"/>
-        <w:rPr>
-          <w:lang w:val="pt-BR"/>
-        </w:rPr>
-      </w:pPr>
-      <w:bookmarkStart w:id="8" w:name="_Toc103770445"/>
-      <w:r>
-        <w:rPr>
-          <w:lang w:val="pt-BR"/>
-        </w:rPr>
-        <w:t>Visão Geral</w:t>
-      </w:r>
-      <w:bookmarkEnd w:id="8"/>
     </w:p>
     <w:p>
       <w:pPr>
@@ -2544,7 +2477,7 @@
           <w:lang w:val="pt-BR"/>
         </w:rPr>
       </w:pPr>
-      <w:bookmarkStart w:id="9" w:name="_Toc103770446"/>
+      <w:bookmarkStart w:id="8" w:name="_Toc103794711"/>
       <w:bookmarkEnd w:id="4"/>
       <w:r>
         <w:rPr>
@@ -2552,7 +2485,7 @@
         </w:rPr>
         <w:t>Metas e Restrições da Arquitetura</w:t>
       </w:r>
-      <w:bookmarkEnd w:id="9"/>
+      <w:bookmarkEnd w:id="8"/>
       <w:r>
         <w:rPr>
           <w:lang w:val="pt-BR"/>
@@ -2690,7 +2623,6 @@
         </w:rPr>
         <w:t xml:space="preserve">Framework </w:t>
       </w:r>
-      <w:proofErr w:type="spellStart"/>
       <w:r>
         <w:rPr>
           <w:i/>
@@ -2699,14 +2631,12 @@
         </w:rPr>
         <w:t>Tkinter</w:t>
       </w:r>
-      <w:proofErr w:type="spellEnd"/>
       <w:r>
         <w:rPr>
           <w:lang w:val="pt-BR"/>
         </w:rPr>
         <w:t xml:space="preserve"> ou </w:t>
       </w:r>
-      <w:proofErr w:type="spellStart"/>
       <w:r>
         <w:rPr>
           <w:i/>
@@ -2715,7 +2645,6 @@
         </w:rPr>
         <w:t>Kivy</w:t>
       </w:r>
-      <w:proofErr w:type="spellEnd"/>
       <w:r>
         <w:rPr>
           <w:lang w:val="pt-BR"/>
@@ -2778,7 +2707,6 @@
         </w:rPr>
         <w:t xml:space="preserve"> ou </w:t>
       </w:r>
-      <w:proofErr w:type="spellStart"/>
       <w:r>
         <w:rPr>
           <w:i/>
@@ -2787,7 +2715,6 @@
         </w:rPr>
         <w:t>Postgres</w:t>
       </w:r>
-      <w:proofErr w:type="spellEnd"/>
       <w:r>
         <w:rPr>
           <w:lang w:val="pt-BR"/>
@@ -2837,21 +2764,7 @@
         <w:rPr>
           <w:lang w:val="pt-BR"/>
         </w:rPr>
-        <w:t xml:space="preserve"> O sistema precisa ser </w:t>
-      </w:r>
-      <w:proofErr w:type="gramStart"/>
-      <w:r>
-        <w:rPr>
-          <w:lang w:val="pt-BR"/>
-        </w:rPr>
-        <w:t>robusto  durante</w:t>
-      </w:r>
-      <w:proofErr w:type="gramEnd"/>
-      <w:r>
-        <w:rPr>
-          <w:lang w:val="pt-BR"/>
-        </w:rPr>
-        <w:t xml:space="preserve"> um longo tempo de manutenção ?</w:t>
+        <w:t xml:space="preserve"> O sistema precisa ser robusto  durante um longo tempo de manutenção ?</w:t>
       </w:r>
     </w:p>
     <w:p>
@@ -2889,15 +2802,14 @@
           <w:lang w:val="pt-BR"/>
         </w:rPr>
       </w:pPr>
-      <w:bookmarkStart w:id="10" w:name="_Toc103770447"/>
-      <w:r>
-        <w:rPr>
-          <w:lang w:val="pt-BR"/>
-        </w:rPr>
-        <w:lastRenderedPageBreak/>
+      <w:bookmarkStart w:id="9" w:name="_Toc103794712"/>
+      <w:r>
+        <w:rPr>
+          <w:lang w:val="pt-BR"/>
+        </w:rPr>
         <w:t>Suposições e Dependências</w:t>
       </w:r>
-      <w:bookmarkEnd w:id="10"/>
+      <w:bookmarkEnd w:id="9"/>
     </w:p>
     <w:p>
       <w:pPr>
@@ -2917,20 +2829,20 @@
         <w:rPr>
           <w:lang w:val="pt-BR"/>
         </w:rPr>
-        <w:t xml:space="preserve">Liste as suposições e dependências que dirigem as decisões arquiteturais. Isto pode incluir áreas sensíveis ou críticas, dependências e interfaces com sistemas legado, a habilidade e experiência da equipe, </w:t>
-      </w:r>
-      <w:r>
-        <w:rPr>
-          <w:lang w:val="pt-BR"/>
-        </w:rPr>
-        <w:t xml:space="preserve">a disponibilidade de recursos importantes, e assim por </w:t>
-      </w:r>
-      <w:proofErr w:type="gramStart"/>
-      <w:r>
-        <w:rPr>
-          <w:lang w:val="pt-BR"/>
-        </w:rPr>
-        <w:t>diante</w:t>
+        <w:t xml:space="preserve">Liste as suposições e dependências que dirigem as decisões arquiteturais. Isto pode incluir áreas sensíveis </w:t>
+      </w:r>
+      <w:r>
+        <w:rPr>
+          <w:lang w:val="pt-BR"/>
+        </w:rPr>
+        <w:lastRenderedPageBreak/>
+        <w:t xml:space="preserve">ou críticas, dependências e interfaces com sistemas legado, a habilidade e experiência da equipe, </w:t>
+      </w:r>
+      <w:r>
+        <w:rPr>
+          <w:lang w:val="pt-BR"/>
+        </w:rPr>
+        <w:t>a disponibilidade de recursos importantes, e assim por diante</w:t>
       </w:r>
       <w:r>
         <w:rPr>
@@ -2944,7 +2856,6 @@
         </w:rPr>
         <w:t>]</w:t>
       </w:r>
-      <w:proofErr w:type="gramEnd"/>
     </w:p>
     <w:p>
       <w:pPr>
@@ -2954,14 +2865,14 @@
           <w:lang w:val="pt-BR"/>
         </w:rPr>
       </w:pPr>
-      <w:bookmarkStart w:id="11" w:name="_Toc103770448"/>
+      <w:bookmarkStart w:id="10" w:name="_Toc103794713"/>
       <w:r>
         <w:rPr>
           <w:lang w:val="pt-BR"/>
         </w:rPr>
         <w:t>Requisitos Arquiteturalmente Significantes</w:t>
       </w:r>
-      <w:bookmarkEnd w:id="11"/>
+      <w:bookmarkEnd w:id="10"/>
     </w:p>
     <w:p>
       <w:pPr>
@@ -3015,14 +2926,14 @@
           <w:lang w:val="pt-BR"/>
         </w:rPr>
       </w:pPr>
-      <w:bookmarkStart w:id="12" w:name="_Toc103770449"/>
+      <w:bookmarkStart w:id="11" w:name="_Toc103794714"/>
       <w:r>
         <w:rPr>
           <w:lang w:val="pt-BR"/>
         </w:rPr>
         <w:t>Decisões, Restrições e justificativas</w:t>
       </w:r>
-      <w:bookmarkEnd w:id="12"/>
+      <w:bookmarkEnd w:id="11"/>
     </w:p>
     <w:p>
       <w:pPr>
@@ -3135,14 +3046,14 @@
           <w:lang w:val="pt-BR"/>
         </w:rPr>
       </w:pPr>
-      <w:bookmarkStart w:id="13" w:name="_Toc103770450"/>
+      <w:bookmarkStart w:id="12" w:name="_Toc103794715"/>
       <w:r>
         <w:rPr>
           <w:lang w:val="pt-BR"/>
         </w:rPr>
         <w:t>Mecanismos Arquiteturais</w:t>
       </w:r>
-      <w:bookmarkEnd w:id="13"/>
+      <w:bookmarkEnd w:id="12"/>
     </w:p>
     <w:p>
       <w:pPr>
@@ -3268,14 +3179,14 @@
           <w:lang w:val="pt-BR"/>
         </w:rPr>
       </w:pPr>
-      <w:bookmarkStart w:id="14" w:name="_Toc103770451"/>
+      <w:bookmarkStart w:id="13" w:name="_Toc103794716"/>
       <w:r>
         <w:rPr>
           <w:lang w:val="pt-BR"/>
         </w:rPr>
         <w:t>Camadas da Arquitetura</w:t>
       </w:r>
-      <w:bookmarkEnd w:id="14"/>
+      <w:bookmarkEnd w:id="13"/>
       <w:r>
         <w:rPr>
           <w:lang w:val="pt-BR"/>
@@ -3317,7 +3228,7 @@
           <w:lang w:val="pt-BR"/>
         </w:rPr>
       </w:pPr>
-      <w:bookmarkStart w:id="15" w:name="_Toc103770452"/>
+      <w:bookmarkStart w:id="14" w:name="_Toc103794717"/>
       <w:r>
         <w:rPr>
           <w:lang w:val="pt-BR"/>
@@ -3328,19 +3239,7 @@
         <w:rPr>
           <w:lang w:val="pt-BR"/>
         </w:rPr>
-        <w:t>ão</w:t>
-      </w:r>
-      <w:r>
-        <w:rPr>
-          <w:lang w:val="pt-BR"/>
-        </w:rPr>
-        <w:t xml:space="preserve"> d</w:t>
-      </w:r>
-      <w:r>
-        <w:rPr>
-          <w:lang w:val="pt-BR"/>
-        </w:rPr>
-        <w:t>e</w:t>
+        <w:t>ões</w:t>
       </w:r>
       <w:r>
         <w:rPr>
@@ -3352,9 +3251,137 @@
         <w:rPr>
           <w:lang w:val="pt-BR"/>
         </w:rPr>
+        <w:t>da Arquitetura</w:t>
+      </w:r>
+      <w:bookmarkEnd w:id="14"/>
+    </w:p>
+    <w:p>
+      <w:pPr>
+        <w:pStyle w:val="Ttulo2"/>
+        <w:rPr>
+          <w:lang w:val="pt-BR"/>
+        </w:rPr>
+      </w:pPr>
+      <w:bookmarkStart w:id="15" w:name="_Toc103794718"/>
+      <w:r>
+        <w:rPr>
+          <w:lang w:val="pt-BR"/>
+        </w:rPr>
+        <w:t>Visão Lógica</w:t>
+      </w:r>
+      <w:bookmarkEnd w:id="15"/>
+    </w:p>
+    <w:p>
+      <w:pPr>
+        <w:pStyle w:val="Ttulo3"/>
+        <w:rPr>
+          <w:lang w:val="pt-BR"/>
+        </w:rPr>
+      </w:pPr>
+      <w:bookmarkStart w:id="16" w:name="_Toc103794719"/>
+      <w:r>
+        <w:rPr>
+          <w:lang w:val="pt-BR"/>
+        </w:rPr>
+        <w:t>Visão Geral</w:t>
+      </w:r>
+      <w:bookmarkEnd w:id="16"/>
+    </w:p>
+    <w:p>
+      <w:pPr>
+        <w:ind w:firstLine="720"/>
+        <w:rPr>
+          <w:lang w:val="pt-BR"/>
+        </w:rPr>
+      </w:pPr>
+      <w:r>
+        <w:rPr>
+          <w:lang w:val="pt-BR"/>
+        </w:rPr>
+        <w:t>A visão lógica define a estrutura da arquitetura. Abaixo será especificado o padrão MVC que foi selecionado para o desenvolvimento do sistema com seus pacotes principais.</w:t>
+      </w:r>
+    </w:p>
+    <w:p>
+      <w:pPr>
+        <w:pStyle w:val="Ttulo3"/>
+        <w:rPr>
+          <w:lang w:val="pt-BR"/>
+        </w:rPr>
+      </w:pPr>
+      <w:bookmarkStart w:id="17" w:name="_Toc103794720"/>
+      <w:r>
+        <w:rPr>
+          <w:lang w:val="pt-BR"/>
+        </w:rPr>
+        <w:t>Estrutura de Pacotes Significativos</w:t>
+      </w:r>
+      <w:bookmarkEnd w:id="17"/>
+    </w:p>
+    <w:p>
+      <w:pPr>
+        <w:ind w:left="720"/>
+        <w:rPr>
+          <w:lang w:val="pt-BR"/>
+        </w:rPr>
+      </w:pPr>
+      <w:r>
+        <w:rPr>
+          <w:lang w:val="pt-BR"/>
+        </w:rPr>
+        <w:t>&lt;imagem&gt;</w:t>
+      </w:r>
+    </w:p>
+    <w:p>
+      <w:pPr>
+        <w:ind w:left="720"/>
+        <w:rPr>
+          <w:lang w:val="pt-BR"/>
+        </w:rPr>
+      </w:pPr>
+      <w:r>
+        <w:rPr>
+          <w:lang w:val="pt-BR"/>
+        </w:rPr>
+        <w:t>Diagrama de Classe geral do sistema</w:t>
+      </w:r>
+    </w:p>
+    <w:p>
+      <w:pPr>
+        <w:pStyle w:val="Ttulo3"/>
+        <w:rPr>
+          <w:lang w:val="pt-BR"/>
+        </w:rPr>
+      </w:pPr>
+      <w:bookmarkStart w:id="18" w:name="_Toc103794721"/>
+      <w:r>
+        <w:rPr>
+          <w:lang w:val="pt-BR"/>
+        </w:rPr>
+        <w:t xml:space="preserve">Visão </w:t>
+      </w:r>
+      <w:r>
+        <w:rPr>
+          <w:lang w:val="pt-BR"/>
+        </w:rPr>
+        <w:t>Lógica</w:t>
+      </w:r>
+      <w:bookmarkEnd w:id="18"/>
+    </w:p>
+    <w:p>
+      <w:pPr>
+        <w:pStyle w:val="Ttulo2"/>
+        <w:rPr>
+          <w:lang w:val="pt-BR"/>
+        </w:rPr>
+      </w:pPr>
+      <w:bookmarkStart w:id="19" w:name="_Toc103794722"/>
+      <w:r>
+        <w:rPr>
+          <w:lang w:val="pt-BR"/>
+        </w:rPr>
         <w:t>Casos de Uso</w:t>
       </w:r>
-      <w:bookmarkEnd w:id="15"/>
+      <w:bookmarkEnd w:id="19"/>
     </w:p>
     <w:p>
       <w:pPr>
@@ -3408,121 +3435,12 @@
           <w:lang w:val="pt-BR"/>
         </w:rPr>
       </w:pPr>
-      <w:bookmarkStart w:id="16" w:name="_Toc103770453"/>
-      <w:r>
-        <w:rPr>
-          <w:lang w:val="pt-BR"/>
-        </w:rPr>
-        <w:t>Vis</w:t>
-      </w:r>
-      <w:r>
-        <w:rPr>
-          <w:lang w:val="pt-BR"/>
-        </w:rPr>
-        <w:t>ão</w:t>
-      </w:r>
-      <w:r>
-        <w:rPr>
-          <w:lang w:val="pt-BR"/>
-        </w:rPr>
-        <w:t xml:space="preserve"> </w:t>
-      </w:r>
-      <w:r>
-        <w:rPr>
-          <w:lang w:val="pt-BR"/>
-        </w:rPr>
-        <w:t>Lógica</w:t>
-      </w:r>
-      <w:bookmarkEnd w:id="16"/>
-    </w:p>
-    <w:p>
-      <w:pPr>
-        <w:pStyle w:val="Ttulo2"/>
-        <w:rPr>
-          <w:lang w:val="pt-BR"/>
-        </w:rPr>
-      </w:pPr>
-      <w:bookmarkStart w:id="17" w:name="_Toc103770454"/>
-      <w:r>
-        <w:rPr>
-          <w:lang w:val="pt-BR"/>
-        </w:rPr>
-        <w:t xml:space="preserve">Visão </w:t>
-      </w:r>
-      <w:r>
-        <w:rPr>
-          <w:lang w:val="pt-BR"/>
-        </w:rPr>
-        <w:t>Geral</w:t>
-      </w:r>
-      <w:bookmarkEnd w:id="17"/>
-    </w:p>
-    <w:p>
-      <w:pPr>
-        <w:ind w:left="720" w:firstLine="720"/>
-        <w:rPr>
-          <w:lang w:val="pt-BR"/>
-        </w:rPr>
-      </w:pPr>
-      <w:r>
-        <w:rPr>
-          <w:lang w:val="pt-BR"/>
-        </w:rPr>
-        <w:t xml:space="preserve">A visão lógica define a estrutura da arquitetura. Abaixo será especificado o padrão </w:t>
-      </w:r>
-      <w:r>
-        <w:rPr>
-          <w:lang w:val="pt-BR"/>
-        </w:rPr>
-        <w:t>MVC que foi selecionado para o desenvolvimento do sistema com seus pacotes principais.</w:t>
-      </w:r>
-    </w:p>
-    <w:p>
-      <w:pPr>
-        <w:pStyle w:val="Ttulo2"/>
-        <w:rPr>
-          <w:lang w:val="pt-BR"/>
-        </w:rPr>
-      </w:pPr>
-      <w:bookmarkStart w:id="18" w:name="_Toc103770455"/>
+      <w:bookmarkStart w:id="20" w:name="_Toc103794723"/>
       <w:r>
         <w:rPr>
           <w:lang w:val="pt-BR"/>
         </w:rPr>
         <w:lastRenderedPageBreak/>
-        <w:t>Estrutura de Pacotes Significativos</w:t>
-      </w:r>
-      <w:bookmarkEnd w:id="18"/>
-    </w:p>
-    <w:p>
-      <w:pPr>
-        <w:pStyle w:val="Ttulo2"/>
-        <w:rPr>
-          <w:lang w:val="pt-BR"/>
-        </w:rPr>
-      </w:pPr>
-      <w:bookmarkStart w:id="19" w:name="_Toc103770456"/>
-      <w:r>
-        <w:rPr>
-          <w:lang w:val="pt-BR"/>
-        </w:rPr>
-        <w:t>Visão Lógica</w:t>
-      </w:r>
-      <w:bookmarkEnd w:id="19"/>
-    </w:p>
-    <w:p>
-      <w:pPr>
-        <w:pStyle w:val="Ttulo1"/>
-        <w:ind w:left="360" w:hanging="360"/>
-        <w:rPr>
-          <w:lang w:val="pt-BR"/>
-        </w:rPr>
-      </w:pPr>
-      <w:bookmarkStart w:id="20" w:name="_Toc103770457"/>
-      <w:r>
-        <w:rPr>
-          <w:lang w:val="pt-BR"/>
-        </w:rPr>
         <w:t>Qualidade</w:t>
       </w:r>
       <w:bookmarkEnd w:id="20"/>
@@ -3649,14 +3567,12 @@
           <w:pPr>
             <w:ind w:right="360"/>
           </w:pPr>
-          <w:proofErr w:type="spellStart"/>
           <w:r>
             <w:rPr>
               <w:lang w:val="pt-BR"/>
             </w:rPr>
             <w:t>Confidential</w:t>
           </w:r>
-          <w:proofErr w:type="spellEnd"/>
         </w:p>
       </w:tc>
       <w:tc>
@@ -3775,23 +3691,7 @@
               <w:rStyle w:val="Nmerodepgina"/>
               <w:lang w:val="pt-BR"/>
             </w:rPr>
-            <w:t xml:space="preserve"> </w:t>
-          </w:r>
-          <w:proofErr w:type="spellStart"/>
-          <w:r>
-            <w:rPr>
-              <w:rStyle w:val="Nmerodepgina"/>
-              <w:lang w:val="pt-BR"/>
-            </w:rPr>
-            <w:t>of</w:t>
-          </w:r>
-          <w:proofErr w:type="spellEnd"/>
-          <w:r>
-            <w:rPr>
-              <w:rStyle w:val="Nmerodepgina"/>
-              <w:lang w:val="pt-BR"/>
-            </w:rPr>
-            <w:t xml:space="preserve"> </w:t>
+            <w:t xml:space="preserve"> of </w:t>
           </w:r>
           <w:r>
             <w:rPr>
@@ -4035,19 +3935,11 @@
           <w:r>
             <w:t xml:space="preserve">  </w:t>
           </w:r>
-          <w:proofErr w:type="spellStart"/>
           <w:r>
             <w:rPr>
               <w:lang w:val="pt-BR"/>
             </w:rPr>
-            <w:t>Version</w:t>
-          </w:r>
-          <w:proofErr w:type="spellEnd"/>
-          <w:r>
-            <w:rPr>
-              <w:lang w:val="pt-BR"/>
-            </w:rPr>
-            <w:t>:</w:t>
+            <w:t>Version:</w:t>
           </w:r>
           <w:r>
             <w:t xml:space="preserve">           &lt;1.0&gt;</w:t>
@@ -4171,35 +4063,7 @@
             <w:rPr>
               <w:lang w:val="pt-BR"/>
             </w:rPr>
-            <w:t>&lt;</w:t>
-          </w:r>
-          <w:proofErr w:type="spellStart"/>
-          <w:r>
-            <w:rPr>
-              <w:lang w:val="pt-BR"/>
-            </w:rPr>
-            <w:t>document</w:t>
-          </w:r>
-          <w:proofErr w:type="spellEnd"/>
-          <w:r>
-            <w:rPr>
-              <w:lang w:val="pt-BR"/>
-            </w:rPr>
-            <w:t xml:space="preserve"> </w:t>
-          </w:r>
-          <w:proofErr w:type="spellStart"/>
-          <w:r>
-            <w:rPr>
-              <w:lang w:val="pt-BR"/>
-            </w:rPr>
-            <w:t>identifier</w:t>
-          </w:r>
-          <w:proofErr w:type="spellEnd"/>
-          <w:r>
-            <w:rPr>
-              <w:lang w:val="pt-BR"/>
-            </w:rPr>
-            <w:t>&gt;</w:t>
+            <w:t>das@2022.1</w:t>
           </w:r>
         </w:p>
       </w:tc>
@@ -6050,6 +5914,7 @@
     <w:lsdException w:name="heading 9" w:qFormat="1"/>
     <w:lsdException w:name="toc 1" w:uiPriority="39"/>
     <w:lsdException w:name="toc 2" w:uiPriority="39"/>
+    <w:lsdException w:name="toc 3" w:uiPriority="39"/>
     <w:lsdException w:name="caption" w:semiHidden="1" w:unhideWhenUsed="1" w:qFormat="1"/>
     <w:lsdException w:name="Title" w:qFormat="1"/>
     <w:lsdException w:name="Subtitle" w:qFormat="1"/>
@@ -6620,7 +6485,7 @@
     <w:basedOn w:val="Normal"/>
     <w:next w:val="Normal"/>
     <w:autoRedefine/>
-    <w:semiHidden/>
+    <w:uiPriority w:val="39"/>
     <w:pPr>
       <w:tabs>
         <w:tab w:val="left" w:pos="1440"/>

</xml_diff>

<commit_message>
Subindo alterações sobre escolha de arquitetura MVC
</commit_message>
<xml_diff>
--- a/documentos/Documento de Arquitetura de Software.docx
+++ b/documentos/Documento de Arquitetura de Software.docx
@@ -4283,6 +4283,24 @@
         </w:rPr>
         <w:t xml:space="preserve">Utilização do framework Tkinter para desenvolvimento de interface multiplataforma. Ele já é nativo da linguagem Python, é relativamente simples, mas oferece uma grande gama de recursos e possui uma baixa curva de aprendizado.</w:t>
       </w:r>
+    </w:p>
+    <w:p>
+      <w:pPr>
+        <w:numPr>
+          <w:ilvl w:val="0"/>
+          <w:numId w:val="1"/>
+        </w:numPr>
+        <w:ind w:left="720" w:hanging="360"/>
+        <w:rPr>
+          <w:u w:val="none"/>
+        </w:rPr>
+      </w:pPr>
+      <w:r>
+        <w:rPr>
+          <w:rtl w:val="0"/>
+        </w:rPr>
+        <w:t xml:space="preserve">Utilização do padrão DAO para permitir a separação das regras de negócio das regras de acesso a banco de dados na camada Model. O motivo disso é para tornar as classes mais legíveis e permitir futuras alterações no banco de dados sem interferir nas regras de negócio.</w:t>
+      </w:r>
       <w:r>
         <w:rPr>
           <w:rtl w:val="0"/>
@@ -4302,7 +4320,51 @@
         <w:rPr>
           <w:rtl w:val="0"/>
         </w:rPr>
-        <w:t xml:space="preserve">Escolha do banco de dados PostgreSQL definida com base na facilidade do uso e de conectar-se com o mesmo utilizando o Python, através do Psycopg2. Além disso a facilidade de subir uma instância do mesmo e gerenciá-la utilizando o pgA</w:t>
+        <w:t xml:space="preserve">Escolha do banco de dados PostgreSQL definida com base na facilidade do uso e de conectar-se com o mesmo utilizando o Python, através do Psycopg2. Além disso, a facilidade de subir uma instância do mesmo e gerenciá-la utilizando o pgAdmin.</w:t>
+      </w:r>
+    </w:p>
+    <w:p>
+      <w:pPr>
+        <w:numPr>
+          <w:ilvl w:val="0"/>
+          <w:numId w:val="1"/>
+        </w:numPr>
+        <w:ind w:left="720" w:hanging="360"/>
+        <w:rPr>
+          <w:u w:val="none"/>
+        </w:rPr>
+      </w:pPr>
+      <w:r>
+        <w:rPr>
+          <w:rtl w:val="0"/>
+        </w:rPr>
+        <w:t xml:space="preserve">A escolha da arquitetura MVC foi definida pela facilidade de utilização em aplicações web ou desktop, o que facilita a sua utilização tanto para um sistema </w:t>
+      </w:r>
+      <w:r>
+        <w:rPr>
+          <w:i w:val="1"/>
+          <w:rtl w:val="0"/>
+        </w:rPr>
+        <w:t xml:space="preserve">off-line</w:t>
+      </w:r>
+      <w:r>
+        <w:rPr>
+          <w:rtl w:val="0"/>
+        </w:rPr>
+        <w:t xml:space="preserve"> quanto para </w:t>
+      </w:r>
+      <w:r>
+        <w:rPr>
+          <w:i w:val="1"/>
+          <w:rtl w:val="0"/>
+        </w:rPr>
+        <w:t xml:space="preserve">on-line</w:t>
+      </w:r>
+      <w:r>
+        <w:rPr>
+          <w:rtl w:val="0"/>
+        </w:rPr>
+        <w:t xml:space="preserve">. Sua facilidade permite respostas mais rápidas e dinâmicas entre o sistema e o usuário, o que é fundamental para a operação de forma escalável pelos usuários.</w:t>
       </w:r>
     </w:p>
     <w:p>
@@ -4755,7 +4817,7 @@
           <wp:inline distB="114300" distT="114300" distL="114300" distR="114300">
             <wp:extent cx="2428875" cy="1643650"/>
             <wp:effectExtent b="0" l="0" r="0" t="0"/>
-            <wp:docPr id="2" name="image1.png"/>
+            <wp:docPr id="4" name="image1.png"/>
             <a:graphic>
               <a:graphicData uri="http://schemas.openxmlformats.org/drawingml/2006/picture">
                 <pic:pic>
@@ -4907,7 +4969,7 @@
           <wp:inline distB="114300" distT="114300" distL="114300" distR="114300">
             <wp:extent cx="5943600" cy="3657600"/>
             <wp:effectExtent b="0" l="0" r="0" t="0"/>
-            <wp:docPr id="1" name="image2.png"/>
+            <wp:docPr id="2" name="image2.png"/>
             <a:graphic>
               <a:graphicData uri="http://schemas.openxmlformats.org/drawingml/2006/picture">
                 <pic:pic>
@@ -4971,7 +5033,76 @@
         <w:rPr>
           <w:rtl w:val="0"/>
         </w:rPr>
-        <w:t xml:space="preserve">Visão Lógica</w:t>
+        <w:t xml:space="preserve">Visão Lógica dos Dados Persistentes</w:t>
+      </w:r>
+    </w:p>
+    <w:p>
+      <w:pPr>
+        <w:rPr/>
+      </w:pPr>
+      <w:r>
+        <w:rPr>
+          <w:rtl w:val="0"/>
+        </w:rPr>
+        <w:tab/>
+      </w:r>
+      <w:r>
+        <w:rPr/>
+        <w:drawing>
+          <wp:inline distB="114300" distT="114300" distL="114300" distR="114300">
+            <wp:extent cx="5943600" cy="2527300"/>
+            <wp:effectExtent b="0" l="0" r="0" t="0"/>
+            <wp:docPr id="3" name="image4.png"/>
+            <a:graphic>
+              <a:graphicData uri="http://schemas.openxmlformats.org/drawingml/2006/picture">
+                <pic:pic>
+                  <pic:nvPicPr>
+                    <pic:cNvPr id="0" name="image4.png"/>
+                    <pic:cNvPicPr preferRelativeResize="0"/>
+                  </pic:nvPicPr>
+                  <pic:blipFill>
+                    <a:blip r:embed="rId9"/>
+                    <a:srcRect b="0" l="0" r="0" t="0"/>
+                    <a:stretch>
+                      <a:fillRect/>
+                    </a:stretch>
+                  </pic:blipFill>
+                  <pic:spPr>
+                    <a:xfrm>
+                      <a:off x="0" y="0"/>
+                      <a:ext cx="5943600" cy="2527300"/>
+                    </a:xfrm>
+                    <a:prstGeom prst="rect"/>
+                    <a:ln/>
+                  </pic:spPr>
+                </pic:pic>
+              </a:graphicData>
+            </a:graphic>
+          </wp:inline>
+        </w:drawing>
+      </w:r>
+      <w:r>
+        <w:rPr>
+          <w:rtl w:val="0"/>
+        </w:rPr>
+      </w:r>
+    </w:p>
+    <w:p>
+      <w:pPr>
+        <w:jc w:val="center"/>
+        <w:rPr/>
+      </w:pPr>
+      <w:r>
+        <w:rPr>
+          <w:rtl w:val="0"/>
+        </w:rPr>
+        <w:tab/>
+        <w:t xml:space="preserve">Modelo Lógico</w:t>
+      </w:r>
+      <w:r>
+        <w:rPr>
+          <w:rtl w:val="0"/>
+        </w:rPr>
       </w:r>
     </w:p>
     <w:p>
@@ -5011,6 +5142,41 @@
         <w:rPr/>
       </w:pPr>
       <w:r>
+        <w:rPr/>
+        <w:drawing>
+          <wp:inline distB="114300" distT="114300" distL="114300" distR="114300">
+            <wp:extent cx="2109788" cy="4519545"/>
+            <wp:effectExtent b="0" l="0" r="0" t="0"/>
+            <wp:docPr id="1" name="image3.png"/>
+            <a:graphic>
+              <a:graphicData uri="http://schemas.openxmlformats.org/drawingml/2006/picture">
+                <pic:pic>
+                  <pic:nvPicPr>
+                    <pic:cNvPr id="0" name="image3.png"/>
+                    <pic:cNvPicPr preferRelativeResize="0"/>
+                  </pic:nvPicPr>
+                  <pic:blipFill>
+                    <a:blip r:embed="rId10"/>
+                    <a:srcRect b="0" l="0" r="0" t="0"/>
+                    <a:stretch>
+                      <a:fillRect/>
+                    </a:stretch>
+                  </pic:blipFill>
+                  <pic:spPr>
+                    <a:xfrm>
+                      <a:off x="0" y="0"/>
+                      <a:ext cx="2109788" cy="4519545"/>
+                    </a:xfrm>
+                    <a:prstGeom prst="rect"/>
+                    <a:ln/>
+                  </pic:spPr>
+                </pic:pic>
+              </a:graphicData>
+            </a:graphic>
+          </wp:inline>
+        </w:drawing>
+      </w:r>
+      <w:r>
         <w:rPr>
           <w:rtl w:val="0"/>
         </w:rPr>
@@ -5025,7 +5191,63 @@
         <w:rPr>
           <w:rtl w:val="0"/>
         </w:rPr>
-        <w:t xml:space="preserve">&lt;imagens&gt;</w:t>
+      </w:r>
+    </w:p>
+    <w:p>
+      <w:pPr>
+        <w:pStyle w:val="Heading2"/>
+        <w:numPr>
+          <w:ilvl w:val="1"/>
+          <w:numId w:val="4"/>
+        </w:numPr>
+        <w:ind w:left="0"/>
+        <w:rPr>
+          <w:rFonts w:ascii="Arial" w:cs="Arial" w:eastAsia="Arial" w:hAnsi="Arial"/>
+          <w:b w:val="1"/>
+        </w:rPr>
+      </w:pPr>
+      <w:bookmarkStart w:colFirst="0" w:colLast="0" w:name="_q2wb158d290j" w:id="18"/>
+      <w:bookmarkEnd w:id="18"/>
+      <w:r>
+        <w:rPr>
+          <w:rtl w:val="0"/>
+        </w:rPr>
+        <w:t xml:space="preserve">Visão de Classes Participantes (VCP)</w:t>
+      </w:r>
+    </w:p>
+    <w:p>
+      <w:pPr>
+        <w:numPr>
+          <w:ilvl w:val="2"/>
+          <w:numId w:val="4"/>
+        </w:numPr>
+      </w:pPr>
+      <w:r>
+        <w:rPr>
+          <w:rtl w:val="0"/>
+        </w:rPr>
+        <w:t xml:space="preserve">UC1 - Autenticar-se no sistema</w:t>
+      </w:r>
+    </w:p>
+    <w:p>
+      <w:pPr>
+        <w:rPr/>
+      </w:pPr>
+      <w:r>
+        <w:rPr>
+          <w:rtl w:val="0"/>
+        </w:rPr>
+      </w:r>
+    </w:p>
+    <w:p>
+      <w:pPr>
+        <w:ind w:left="720" w:firstLine="0"/>
+        <w:rPr/>
+      </w:pPr>
+      <w:r>
+        <w:rPr>
+          <w:rtl w:val="0"/>
+        </w:rPr>
       </w:r>
     </w:p>
     <w:p>
@@ -5049,8 +5271,8 @@
         <w:ind w:left="360" w:hanging="360"/>
         <w:rPr/>
       </w:pPr>
-      <w:bookmarkStart w:colFirst="0" w:colLast="0" w:name="_z337ya" w:id="18"/>
-      <w:bookmarkEnd w:id="18"/>
+      <w:bookmarkStart w:colFirst="0" w:colLast="0" w:name="_z337ya" w:id="19"/>
+      <w:bookmarkEnd w:id="19"/>
       <w:r>
         <w:rPr>
           <w:rtl w:val="0"/>
@@ -5083,8 +5305,8 @@
       </w:r>
     </w:p>
     <w:sectPr>
-      <w:headerReference r:id="rId9" w:type="default"/>
-      <w:footerReference r:id="rId10" w:type="default"/>
+      <w:headerReference r:id="rId11" w:type="default"/>
+      <w:footerReference r:id="rId12" w:type="default"/>
       <w:type w:val="nextPage"/>
       <w:pgSz w:h="15840" w:w="12240" w:orient="portrait"/>
       <w:pgMar w:bottom="1417" w:top="1417" w:left="1440" w:right="1440" w:header="720" w:footer="720"/>

</xml_diff>